<commit_message>
Course on Introdcution to R
</commit_message>
<xml_diff>
--- a/Courses/UpGrad/01 Introduction to R/01 Introduction to R v1.docx
+++ b/Courses/UpGrad/01 Introduction to R/01 Introduction to R v1.docx
@@ -6,13 +6,13 @@
       <w:pPr>
         <w:jc w:val="center"/>
         <w:rPr>
+          <w:b/>
           <w:sz w:val="44"/>
         </w:rPr>
       </w:pPr>
-      <w:bookmarkStart w:id="0" w:name="_GoBack"/>
-      <w:bookmarkEnd w:id="0"/>
       <w:r>
         <w:rPr>
+          <w:b/>
           <w:sz w:val="44"/>
         </w:rPr>
         <w:t>Introduction to R</w:t>
@@ -101,28 +101,18 @@
     <w:p/>
     <w:p>
       <w:pPr>
-        <w:spacing w:line="259" w:lineRule="auto"/>
         <w:jc w:val="center"/>
-        <w:rPr>
-          <w:b/>
-        </w:rPr>
-      </w:pPr>
-      <w:r>
-        <w:rPr>
-          <w:b/>
-        </w:rPr>
+      </w:pPr>
+      <w:r>
         <w:t>Anish Mahapatra</w:t>
       </w:r>
       <w:r>
-        <w:rPr>
-          <w:b/>
-        </w:rPr>
         <w:br w:type="page"/>
       </w:r>
     </w:p>
     <w:sdt>
       <w:sdtPr>
-        <w:id w:val="482290713"/>
+        <w:id w:val="-1720046351"/>
         <w:docPartObj>
           <w:docPartGallery w:val="Table of Contents"/>
           <w:docPartUnique/>
@@ -150,7 +140,7 @@
             <w:ind w:left="180" w:hanging="180"/>
           </w:pPr>
           <w:r>
-            <w:t>Contents</w:t>
+            <w:t>Table of Contents</w:t>
           </w:r>
         </w:p>
         <w:p>
@@ -173,7 +163,7 @@
           <w:r>
             <w:fldChar w:fldCharType="separate"/>
           </w:r>
-          <w:hyperlink w:anchor="_Toc120372053" w:history="1">
+          <w:hyperlink w:anchor="_Toc120382011" w:history="1">
             <w:r>
               <w:rPr>
                 <w:rStyle w:val="Hyperlink"/>
@@ -208,7 +198,7 @@
               <w:rPr>
                 <w:webHidden/>
               </w:rPr>
-              <w:instrText xml:space="preserve"> PAGEREF _Toc120372053 \h </w:instrText>
+              <w:instrText xml:space="preserve"> PAGEREF _Toc120382011 \h </w:instrText>
             </w:r>
             <w:r>
               <w:rPr>
@@ -246,7 +236,7 @@
               <w:rFonts w:asciiTheme="minorHAnsi" w:eastAsiaTheme="minorEastAsia" w:hAnsiTheme="minorHAnsi" w:cstheme="minorBidi"/>
             </w:rPr>
           </w:pPr>
-          <w:hyperlink w:anchor="_Toc120372054" w:history="1">
+          <w:hyperlink w:anchor="_Toc120382012" w:history="1">
             <w:r>
               <w:rPr>
                 <w:rStyle w:val="Hyperlink"/>
@@ -281,7 +271,7 @@
               <w:rPr>
                 <w:webHidden/>
               </w:rPr>
-              <w:instrText xml:space="preserve"> PAGEREF _Toc120372054 \h </w:instrText>
+              <w:instrText xml:space="preserve"> PAGEREF _Toc120382012 \h </w:instrText>
             </w:r>
             <w:r>
               <w:rPr>
@@ -319,7 +309,7 @@
               <w:rFonts w:asciiTheme="minorHAnsi" w:eastAsiaTheme="minorEastAsia" w:hAnsiTheme="minorHAnsi" w:cstheme="minorBidi"/>
             </w:rPr>
           </w:pPr>
-          <w:hyperlink w:anchor="_Toc120372055" w:history="1">
+          <w:hyperlink w:anchor="_Toc120382013" w:history="1">
             <w:r>
               <w:rPr>
                 <w:rStyle w:val="Hyperlink"/>
@@ -354,7 +344,7 @@
               <w:rPr>
                 <w:webHidden/>
               </w:rPr>
-              <w:instrText xml:space="preserve"> PAGEREF _Toc120372055 \h </w:instrText>
+              <w:instrText xml:space="preserve"> PAGEREF _Toc120382013 \h </w:instrText>
             </w:r>
             <w:r>
               <w:rPr>
@@ -392,7 +382,7 @@
               <w:rFonts w:asciiTheme="minorHAnsi" w:eastAsiaTheme="minorEastAsia" w:hAnsiTheme="minorHAnsi" w:cstheme="minorBidi"/>
             </w:rPr>
           </w:pPr>
-          <w:hyperlink w:anchor="_Toc120372056" w:history="1">
+          <w:hyperlink w:anchor="_Toc120382014" w:history="1">
             <w:r>
               <w:rPr>
                 <w:rStyle w:val="Hyperlink"/>
@@ -427,7 +417,7 @@
               <w:rPr>
                 <w:webHidden/>
               </w:rPr>
-              <w:instrText xml:space="preserve"> PAGEREF _Toc120372056 \h </w:instrText>
+              <w:instrText xml:space="preserve"> PAGEREF _Toc120382014 \h </w:instrText>
             </w:r>
             <w:r>
               <w:rPr>
@@ -465,7 +455,7 @@
               <w:rFonts w:asciiTheme="minorHAnsi" w:eastAsiaTheme="minorEastAsia" w:hAnsiTheme="minorHAnsi" w:cstheme="minorBidi"/>
             </w:rPr>
           </w:pPr>
-          <w:hyperlink w:anchor="_Toc120372057" w:history="1">
+          <w:hyperlink w:anchor="_Toc120382015" w:history="1">
             <w:r>
               <w:rPr>
                 <w:rStyle w:val="Hyperlink"/>
@@ -500,7 +490,7 @@
               <w:rPr>
                 <w:webHidden/>
               </w:rPr>
-              <w:instrText xml:space="preserve"> PAGEREF _Toc120372057 \h </w:instrText>
+              <w:instrText xml:space="preserve"> PAGEREF _Toc120382015 \h </w:instrText>
             </w:r>
             <w:r>
               <w:rPr>
@@ -538,7 +528,7 @@
               <w:rFonts w:asciiTheme="minorHAnsi" w:eastAsiaTheme="minorEastAsia" w:hAnsiTheme="minorHAnsi" w:cstheme="minorBidi"/>
             </w:rPr>
           </w:pPr>
-          <w:hyperlink w:anchor="_Toc120372058" w:history="1">
+          <w:hyperlink w:anchor="_Toc120382016" w:history="1">
             <w:r>
               <w:rPr>
                 <w:rStyle w:val="Hyperlink"/>
@@ -573,7 +563,7 @@
               <w:rPr>
                 <w:webHidden/>
               </w:rPr>
-              <w:instrText xml:space="preserve"> PAGEREF _Toc120372058 \h </w:instrText>
+              <w:instrText xml:space="preserve"> PAGEREF _Toc120382016 \h </w:instrText>
             </w:r>
             <w:r>
               <w:rPr>
@@ -590,7 +580,7 @@
               <w:rPr>
                 <w:webHidden/>
               </w:rPr>
-              <w:t>7</w:t>
+              <w:t>8</w:t>
             </w:r>
             <w:r>
               <w:rPr>
@@ -611,7 +601,7 @@
               <w:rFonts w:asciiTheme="minorHAnsi" w:eastAsiaTheme="minorEastAsia" w:hAnsiTheme="minorHAnsi" w:cstheme="minorBidi"/>
             </w:rPr>
           </w:pPr>
-          <w:hyperlink w:anchor="_Toc120372059" w:history="1">
+          <w:hyperlink w:anchor="_Toc120382017" w:history="1">
             <w:r>
               <w:rPr>
                 <w:rStyle w:val="Hyperlink"/>
@@ -646,7 +636,7 @@
               <w:rPr>
                 <w:webHidden/>
               </w:rPr>
-              <w:instrText xml:space="preserve"> PAGEREF _Toc120372059 \h </w:instrText>
+              <w:instrText xml:space="preserve"> PAGEREF _Toc120382017 \h </w:instrText>
             </w:r>
             <w:r>
               <w:rPr>
@@ -663,7 +653,7 @@
               <w:rPr>
                 <w:webHidden/>
               </w:rPr>
-              <w:t>7</w:t>
+              <w:t>8</w:t>
             </w:r>
             <w:r>
               <w:rPr>
@@ -684,7 +674,7 @@
               <w:rFonts w:asciiTheme="minorHAnsi" w:eastAsiaTheme="minorEastAsia" w:hAnsiTheme="minorHAnsi" w:cstheme="minorBidi"/>
             </w:rPr>
           </w:pPr>
-          <w:hyperlink w:anchor="_Toc120372060" w:history="1">
+          <w:hyperlink w:anchor="_Toc120382018" w:history="1">
             <w:r>
               <w:rPr>
                 <w:rStyle w:val="Hyperlink"/>
@@ -719,7 +709,7 @@
               <w:rPr>
                 <w:webHidden/>
               </w:rPr>
-              <w:instrText xml:space="preserve"> PAGEREF _Toc120372060 \h </w:instrText>
+              <w:instrText xml:space="preserve"> PAGEREF _Toc120382018 \h </w:instrText>
             </w:r>
             <w:r>
               <w:rPr>
@@ -736,7 +726,7 @@
               <w:rPr>
                 <w:webHidden/>
               </w:rPr>
-              <w:t>7</w:t>
+              <w:t>8</w:t>
             </w:r>
             <w:r>
               <w:rPr>
@@ -757,7 +747,7 @@
               <w:rFonts w:asciiTheme="minorHAnsi" w:eastAsiaTheme="minorEastAsia" w:hAnsiTheme="minorHAnsi" w:cstheme="minorBidi"/>
             </w:rPr>
           </w:pPr>
-          <w:hyperlink w:anchor="_Toc120372061" w:history="1">
+          <w:hyperlink w:anchor="_Toc120382019" w:history="1">
             <w:r>
               <w:rPr>
                 <w:rStyle w:val="Hyperlink"/>
@@ -792,7 +782,7 @@
               <w:rPr>
                 <w:webHidden/>
               </w:rPr>
-              <w:instrText xml:space="preserve"> PAGEREF _Toc120372061 \h </w:instrText>
+              <w:instrText xml:space="preserve"> PAGEREF _Toc120382019 \h </w:instrText>
             </w:r>
             <w:r>
               <w:rPr>
@@ -809,7 +799,7 @@
               <w:rPr>
                 <w:webHidden/>
               </w:rPr>
-              <w:t>7</w:t>
+              <w:t>8</w:t>
             </w:r>
             <w:r>
               <w:rPr>
@@ -830,7 +820,7 @@
               <w:rFonts w:asciiTheme="minorHAnsi" w:eastAsiaTheme="minorEastAsia" w:hAnsiTheme="minorHAnsi" w:cstheme="minorBidi"/>
             </w:rPr>
           </w:pPr>
-          <w:hyperlink w:anchor="_Toc120372062" w:history="1">
+          <w:hyperlink w:anchor="_Toc120382020" w:history="1">
             <w:r>
               <w:rPr>
                 <w:rStyle w:val="Hyperlink"/>
@@ -865,7 +855,7 @@
               <w:rPr>
                 <w:webHidden/>
               </w:rPr>
-              <w:instrText xml:space="preserve"> PAGEREF _Toc120372062 \h </w:instrText>
+              <w:instrText xml:space="preserve"> PAGEREF _Toc120382020 \h </w:instrText>
             </w:r>
             <w:r>
               <w:rPr>
@@ -882,7 +872,7 @@
               <w:rPr>
                 <w:webHidden/>
               </w:rPr>
-              <w:t>7</w:t>
+              <w:t>8</w:t>
             </w:r>
             <w:r>
               <w:rPr>
@@ -903,7 +893,7 @@
               <w:rFonts w:asciiTheme="minorHAnsi" w:eastAsiaTheme="minorEastAsia" w:hAnsiTheme="minorHAnsi" w:cstheme="minorBidi"/>
             </w:rPr>
           </w:pPr>
-          <w:hyperlink w:anchor="_Toc120372063" w:history="1">
+          <w:hyperlink w:anchor="_Toc120382021" w:history="1">
             <w:r>
               <w:rPr>
                 <w:rStyle w:val="Hyperlink"/>
@@ -938,7 +928,7 @@
               <w:rPr>
                 <w:webHidden/>
               </w:rPr>
-              <w:instrText xml:space="preserve"> PAGEREF _Toc120372063 \h </w:instrText>
+              <w:instrText xml:space="preserve"> PAGEREF _Toc120382021 \h </w:instrText>
             </w:r>
             <w:r>
               <w:rPr>
@@ -955,7 +945,7 @@
               <w:rPr>
                 <w:webHidden/>
               </w:rPr>
-              <w:t>7</w:t>
+              <w:t>8</w:t>
             </w:r>
             <w:r>
               <w:rPr>
@@ -976,7 +966,7 @@
               <w:rFonts w:asciiTheme="minorHAnsi" w:eastAsiaTheme="minorEastAsia" w:hAnsiTheme="minorHAnsi" w:cstheme="minorBidi"/>
             </w:rPr>
           </w:pPr>
-          <w:hyperlink w:anchor="_Toc120372064" w:history="1">
+          <w:hyperlink w:anchor="_Toc120382022" w:history="1">
             <w:r>
               <w:rPr>
                 <w:rStyle w:val="Hyperlink"/>
@@ -1011,7 +1001,7 @@
               <w:rPr>
                 <w:webHidden/>
               </w:rPr>
-              <w:instrText xml:space="preserve"> PAGEREF _Toc120372064 \h </w:instrText>
+              <w:instrText xml:space="preserve"> PAGEREF _Toc120382022 \h </w:instrText>
             </w:r>
             <w:r>
               <w:rPr>
@@ -1028,7 +1018,7 @@
               <w:rPr>
                 <w:webHidden/>
               </w:rPr>
-              <w:t>7</w:t>
+              <w:t>8</w:t>
             </w:r>
             <w:r>
               <w:rPr>
@@ -1049,7 +1039,7 @@
               <w:rFonts w:asciiTheme="minorHAnsi" w:eastAsiaTheme="minorEastAsia" w:hAnsiTheme="minorHAnsi" w:cstheme="minorBidi"/>
             </w:rPr>
           </w:pPr>
-          <w:hyperlink w:anchor="_Toc120372065" w:history="1">
+          <w:hyperlink w:anchor="_Toc120382023" w:history="1">
             <w:r>
               <w:rPr>
                 <w:rStyle w:val="Hyperlink"/>
@@ -1084,7 +1074,7 @@
               <w:rPr>
                 <w:webHidden/>
               </w:rPr>
-              <w:instrText xml:space="preserve"> PAGEREF _Toc120372065 \h </w:instrText>
+              <w:instrText xml:space="preserve"> PAGEREF _Toc120382023 \h </w:instrText>
             </w:r>
             <w:r>
               <w:rPr>
@@ -1101,7 +1091,7 @@
               <w:rPr>
                 <w:webHidden/>
               </w:rPr>
-              <w:t>8</w:t>
+              <w:t>9</w:t>
             </w:r>
             <w:r>
               <w:rPr>
@@ -1122,7 +1112,7 @@
               <w:rFonts w:asciiTheme="minorHAnsi" w:eastAsiaTheme="minorEastAsia" w:hAnsiTheme="minorHAnsi" w:cstheme="minorBidi"/>
             </w:rPr>
           </w:pPr>
-          <w:hyperlink w:anchor="_Toc120372066" w:history="1">
+          <w:hyperlink w:anchor="_Toc120382024" w:history="1">
             <w:r>
               <w:rPr>
                 <w:rStyle w:val="Hyperlink"/>
@@ -1157,7 +1147,7 @@
               <w:rPr>
                 <w:webHidden/>
               </w:rPr>
-              <w:instrText xml:space="preserve"> PAGEREF _Toc120372066 \h </w:instrText>
+              <w:instrText xml:space="preserve"> PAGEREF _Toc120382024 \h </w:instrText>
             </w:r>
             <w:r>
               <w:rPr>
@@ -1174,7 +1164,7 @@
               <w:rPr>
                 <w:webHidden/>
               </w:rPr>
-              <w:t>9</w:t>
+              <w:t>10</w:t>
             </w:r>
             <w:r>
               <w:rPr>
@@ -1195,7 +1185,7 @@
               <w:rFonts w:asciiTheme="minorHAnsi" w:eastAsiaTheme="minorEastAsia" w:hAnsiTheme="minorHAnsi" w:cstheme="minorBidi"/>
             </w:rPr>
           </w:pPr>
-          <w:hyperlink w:anchor="_Toc120372067" w:history="1">
+          <w:hyperlink w:anchor="_Toc120382025" w:history="1">
             <w:r>
               <w:rPr>
                 <w:rStyle w:val="Hyperlink"/>
@@ -1230,7 +1220,7 @@
               <w:rPr>
                 <w:webHidden/>
               </w:rPr>
-              <w:instrText xml:space="preserve"> PAGEREF _Toc120372067 \h </w:instrText>
+              <w:instrText xml:space="preserve"> PAGEREF _Toc120382025 \h </w:instrText>
             </w:r>
             <w:r>
               <w:rPr>
@@ -1247,7 +1237,7 @@
               <w:rPr>
                 <w:webHidden/>
               </w:rPr>
-              <w:t>9</w:t>
+              <w:t>10</w:t>
             </w:r>
             <w:r>
               <w:rPr>
@@ -1268,7 +1258,7 @@
               <w:rFonts w:asciiTheme="minorHAnsi" w:eastAsiaTheme="minorEastAsia" w:hAnsiTheme="minorHAnsi" w:cstheme="minorBidi"/>
             </w:rPr>
           </w:pPr>
-          <w:hyperlink w:anchor="_Toc120372068" w:history="1">
+          <w:hyperlink w:anchor="_Toc120382026" w:history="1">
             <w:r>
               <w:rPr>
                 <w:rStyle w:val="Hyperlink"/>
@@ -1303,7 +1293,7 @@
               <w:rPr>
                 <w:webHidden/>
               </w:rPr>
-              <w:instrText xml:space="preserve"> PAGEREF _Toc120372068 \h </w:instrText>
+              <w:instrText xml:space="preserve"> PAGEREF _Toc120382026 \h </w:instrText>
             </w:r>
             <w:r>
               <w:rPr>
@@ -1320,7 +1310,7 @@
               <w:rPr>
                 <w:webHidden/>
               </w:rPr>
-              <w:t>9</w:t>
+              <w:t>10</w:t>
             </w:r>
             <w:r>
               <w:rPr>
@@ -1341,7 +1331,7 @@
               <w:rFonts w:asciiTheme="minorHAnsi" w:eastAsiaTheme="minorEastAsia" w:hAnsiTheme="minorHAnsi" w:cstheme="minorBidi"/>
             </w:rPr>
           </w:pPr>
-          <w:hyperlink w:anchor="_Toc120372069" w:history="1">
+          <w:hyperlink w:anchor="_Toc120382027" w:history="1">
             <w:r>
               <w:rPr>
                 <w:rStyle w:val="Hyperlink"/>
@@ -1376,7 +1366,7 @@
               <w:rPr>
                 <w:webHidden/>
               </w:rPr>
-              <w:instrText xml:space="preserve"> PAGEREF _Toc120372069 \h </w:instrText>
+              <w:instrText xml:space="preserve"> PAGEREF _Toc120382027 \h </w:instrText>
             </w:r>
             <w:r>
               <w:rPr>
@@ -1393,7 +1383,7 @@
               <w:rPr>
                 <w:webHidden/>
               </w:rPr>
-              <w:t>9</w:t>
+              <w:t>10</w:t>
             </w:r>
             <w:r>
               <w:rPr>
@@ -1414,7 +1404,7 @@
               <w:rFonts w:asciiTheme="minorHAnsi" w:eastAsiaTheme="minorEastAsia" w:hAnsiTheme="minorHAnsi" w:cstheme="minorBidi"/>
             </w:rPr>
           </w:pPr>
-          <w:hyperlink w:anchor="_Toc120372070" w:history="1">
+          <w:hyperlink w:anchor="_Toc120382028" w:history="1">
             <w:r>
               <w:rPr>
                 <w:rStyle w:val="Hyperlink"/>
@@ -1449,7 +1439,7 @@
               <w:rPr>
                 <w:webHidden/>
               </w:rPr>
-              <w:instrText xml:space="preserve"> PAGEREF _Toc120372070 \h </w:instrText>
+              <w:instrText xml:space="preserve"> PAGEREF _Toc120382028 \h </w:instrText>
             </w:r>
             <w:r>
               <w:rPr>
@@ -1466,7 +1456,7 @@
               <w:rPr>
                 <w:webHidden/>
               </w:rPr>
-              <w:t>9</w:t>
+              <w:t>10</w:t>
             </w:r>
             <w:r>
               <w:rPr>
@@ -1487,7 +1477,7 @@
               <w:rFonts w:asciiTheme="minorHAnsi" w:eastAsiaTheme="minorEastAsia" w:hAnsiTheme="minorHAnsi" w:cstheme="minorBidi"/>
             </w:rPr>
           </w:pPr>
-          <w:hyperlink w:anchor="_Toc120372071" w:history="1">
+          <w:hyperlink w:anchor="_Toc120382029" w:history="1">
             <w:r>
               <w:rPr>
                 <w:rStyle w:val="Hyperlink"/>
@@ -1522,7 +1512,7 @@
               <w:rPr>
                 <w:webHidden/>
               </w:rPr>
-              <w:instrText xml:space="preserve"> PAGEREF _Toc120372071 \h </w:instrText>
+              <w:instrText xml:space="preserve"> PAGEREF _Toc120382029 \h </w:instrText>
             </w:r>
             <w:r>
               <w:rPr>
@@ -1539,7 +1529,7 @@
               <w:rPr>
                 <w:webHidden/>
               </w:rPr>
-              <w:t>9</w:t>
+              <w:t>10</w:t>
             </w:r>
             <w:r>
               <w:rPr>
@@ -1560,7 +1550,7 @@
               <w:rFonts w:asciiTheme="minorHAnsi" w:eastAsiaTheme="minorEastAsia" w:hAnsiTheme="minorHAnsi" w:cstheme="minorBidi"/>
             </w:rPr>
           </w:pPr>
-          <w:hyperlink w:anchor="_Toc120372072" w:history="1">
+          <w:hyperlink w:anchor="_Toc120382030" w:history="1">
             <w:r>
               <w:rPr>
                 <w:rStyle w:val="Hyperlink"/>
@@ -1595,7 +1585,7 @@
               <w:rPr>
                 <w:webHidden/>
               </w:rPr>
-              <w:instrText xml:space="preserve"> PAGEREF _Toc120372072 \h </w:instrText>
+              <w:instrText xml:space="preserve"> PAGEREF _Toc120382030 \h </w:instrText>
             </w:r>
             <w:r>
               <w:rPr>
@@ -1612,7 +1602,7 @@
               <w:rPr>
                 <w:webHidden/>
               </w:rPr>
-              <w:t>11</w:t>
+              <w:t>12</w:t>
             </w:r>
             <w:r>
               <w:rPr>
@@ -1633,7 +1623,7 @@
               <w:rFonts w:asciiTheme="minorHAnsi" w:eastAsiaTheme="minorEastAsia" w:hAnsiTheme="minorHAnsi" w:cstheme="minorBidi"/>
             </w:rPr>
           </w:pPr>
-          <w:hyperlink w:anchor="_Toc120372073" w:history="1">
+          <w:hyperlink w:anchor="_Toc120382031" w:history="1">
             <w:r>
               <w:rPr>
                 <w:rStyle w:val="Hyperlink"/>
@@ -1668,7 +1658,7 @@
               <w:rPr>
                 <w:webHidden/>
               </w:rPr>
-              <w:instrText xml:space="preserve"> PAGEREF _Toc120372073 \h </w:instrText>
+              <w:instrText xml:space="preserve"> PAGEREF _Toc120382031 \h </w:instrText>
             </w:r>
             <w:r>
               <w:rPr>
@@ -1685,7 +1675,7 @@
               <w:rPr>
                 <w:webHidden/>
               </w:rPr>
-              <w:t>11</w:t>
+              <w:t>12</w:t>
             </w:r>
             <w:r>
               <w:rPr>
@@ -1706,56 +1696,23 @@
         </w:p>
       </w:sdtContent>
     </w:sdt>
-    <w:p>
-      <w:pPr>
-        <w:spacing w:line="259" w:lineRule="auto"/>
-        <w:jc w:val="left"/>
-        <w:rPr>
-          <w:b/>
-        </w:rPr>
-      </w:pPr>
-    </w:p>
-    <w:p>
-      <w:pPr>
-        <w:spacing w:line="259" w:lineRule="auto"/>
-        <w:jc w:val="center"/>
-        <w:rPr>
-          <w:b/>
-        </w:rPr>
-      </w:pPr>
-    </w:p>
-    <w:p>
-      <w:pPr>
-        <w:spacing w:line="259" w:lineRule="auto"/>
-        <w:jc w:val="left"/>
-        <w:rPr>
-          <w:b/>
-        </w:rPr>
-      </w:pPr>
-      <w:r>
-        <w:rPr>
-          <w:b/>
-        </w:rPr>
+    <w:p/>
+    <w:p/>
+    <w:p>
+      <w:r>
         <w:br w:type="page"/>
       </w:r>
     </w:p>
-    <w:p>
-      <w:pPr>
-        <w:jc w:val="center"/>
-        <w:rPr>
-          <w:b/>
-        </w:rPr>
-      </w:pPr>
-    </w:p>
+    <w:p/>
     <w:p>
       <w:pPr>
         <w:pStyle w:val="Heading1"/>
       </w:pPr>
-      <w:bookmarkStart w:id="1" w:name="_Toc120372053"/>
+      <w:bookmarkStart w:id="0" w:name="_Toc120382011"/>
       <w:r>
         <w:t>Introduction</w:t>
       </w:r>
-      <w:bookmarkEnd w:id="1"/>
+      <w:bookmarkEnd w:id="0"/>
     </w:p>
     <w:p>
       <w:r>
@@ -1875,62 +1832,62 @@
       <w:pPr>
         <w:pStyle w:val="Heading1"/>
       </w:pPr>
-      <w:bookmarkStart w:id="2" w:name="_Toc120372054"/>
+      <w:bookmarkStart w:id="1" w:name="_Toc120382012"/>
       <w:r>
         <w:lastRenderedPageBreak/>
         <w:t>What is Data?</w:t>
       </w:r>
+      <w:bookmarkEnd w:id="1"/>
+    </w:p>
+    <w:p>
+      <w:r>
+        <w:t xml:space="preserve">It’s a simple question, right? What is Data? Data is a collection of discrete values that convey information. This can be in the form of quantity, quality, fact, statistics, and other basic units of meaning. </w:t>
+      </w:r>
+    </w:p>
+    <w:p>
+      <w:r>
+        <w:t>The world is driven by data – all the way from your mobile phones, e-commerce, banking and even your cars!</w:t>
+      </w:r>
+    </w:p>
+    <w:p>
+      <w:r>
+        <w:t>When looking at it from an uber perspective, it is important to understand what are companies spending their money on. The reason Data Science has such high holding for the next couple of decades is that companies are in the process of leveraging their data.</w:t>
+      </w:r>
+    </w:p>
+    <w:p>
+      <w:r>
+        <w:t xml:space="preserve">Data can be seen as rows and columns, where we are able to get contextualized information in a concise manner. It can be somethingas simple as your shopping list. </w:t>
+      </w:r>
+    </w:p>
+    <w:p>
+      <w:r>
+        <w:t>Now, how does this work in the digital world? We can have data in the form of csv files, excel files, a database and on the cloud platform. All of this data flows from different sources and there is great value in understanding what all of it means.</w:t>
+      </w:r>
+    </w:p>
+    <w:p>
+      <w:r>
+        <w:t>It might be easy to understand data that comprises of 10-20 rows. But, what if we increase that number to a 100 million rows? It becomes difficult to “understand” the data then, because it does not even open in Excel.</w:t>
+      </w:r>
+    </w:p>
+    <w:p>
+      <w:r>
+        <w:t>This is where a language like R can help. It can help you understand, infer and visualize large volumes of data.</w:t>
+      </w:r>
+    </w:p>
+    <w:p>
+      <w:r>
+        <w:t>Let’s have a look at What is R in our next session. This is probably a great place to tell you to not fear code. You have gotten this far and it is an achievement, and we will make this as easy to understand as possible. Stick with me.</w:t>
+      </w:r>
+    </w:p>
+    <w:p>
+      <w:pPr>
+        <w:pStyle w:val="Heading1"/>
+      </w:pPr>
+      <w:bookmarkStart w:id="2" w:name="_Toc120382013"/>
+      <w:r>
+        <w:t>What is R?</w:t>
+      </w:r>
       <w:bookmarkEnd w:id="2"/>
-    </w:p>
-    <w:p>
-      <w:r>
-        <w:t xml:space="preserve">It’s a simple question, right? What is Data? Data is a collection of discrete values that convey information. This can be in the form of quantity, quality, fact, statistics, and other basic units of meaning. </w:t>
-      </w:r>
-    </w:p>
-    <w:p>
-      <w:r>
-        <w:t>The world is driven by data – all the way from your mobile phones, e-commerce, banking and even your cars!</w:t>
-      </w:r>
-    </w:p>
-    <w:p>
-      <w:r>
-        <w:t>When looking at it from an uber perspective, it is important to understand what are companies spending their money on. The reason Data Science has such high holding for the next couple of decades is that companies are in the process of leveraging their data.</w:t>
-      </w:r>
-    </w:p>
-    <w:p>
-      <w:r>
-        <w:t xml:space="preserve">Data can be seen as rows and columns, where we are able to get contextualized information in a concise manner. It can be somethingas simple as your shopping list. </w:t>
-      </w:r>
-    </w:p>
-    <w:p>
-      <w:r>
-        <w:t>Now, how does this work in the digital world? We can have data in the form of csv files, excel files, a database and on the cloud platform. All of this data flows from different sources and there is great value in understanding what all of it means.</w:t>
-      </w:r>
-    </w:p>
-    <w:p>
-      <w:r>
-        <w:t>It might be easy to understand data that comprises of 10-20 rows. But, what if we increase that number to a 100 million rows? It becomes difficult to “understand” the data then, because it does not even open in Excel.</w:t>
-      </w:r>
-    </w:p>
-    <w:p>
-      <w:r>
-        <w:t>This is where a language like R can help. It can help you understand, infer and visualize large volumes of data.</w:t>
-      </w:r>
-    </w:p>
-    <w:p>
-      <w:r>
-        <w:t>Let’s have a look at What is R in our next session. This is probably a great place to tell you to not fear code. You have gotten this far and it is an achievement, and we will make this as easy to understand as possible. Stick with me.</w:t>
-      </w:r>
-    </w:p>
-    <w:p>
-      <w:pPr>
-        <w:pStyle w:val="Heading1"/>
-      </w:pPr>
-      <w:bookmarkStart w:id="3" w:name="_Toc120372055"/>
-      <w:r>
-        <w:t>What is R?</w:t>
-      </w:r>
-      <w:bookmarkEnd w:id="3"/>
     </w:p>
     <w:p>
       <w:r>
@@ -2175,11 +2132,11 @@
       <w:pPr>
         <w:pStyle w:val="Heading1"/>
       </w:pPr>
-      <w:bookmarkStart w:id="4" w:name="_Toc120372056"/>
+      <w:bookmarkStart w:id="3" w:name="_Toc120382014"/>
       <w:r>
         <w:t>The applications of R - (Talk about RStudio)</w:t>
       </w:r>
-      <w:bookmarkEnd w:id="4"/>
+      <w:bookmarkEnd w:id="3"/>
     </w:p>
     <w:p/>
     <w:p>
@@ -2361,93 +2318,835 @@
       <w:pPr>
         <w:pStyle w:val="Heading1"/>
       </w:pPr>
-      <w:bookmarkStart w:id="5" w:name="_Toc120372057"/>
+      <w:bookmarkStart w:id="4" w:name="_Toc120382015"/>
       <w:r>
         <w:t>What is an R Script?</w:t>
       </w:r>
+      <w:bookmarkEnd w:id="4"/>
+    </w:p>
+    <w:p>
+      <w:r>
+        <w:t>Welcome to this session, where we will understand more about R Scripts! Put Simply, R Scripts are just text files that contain commands to run in R. They form the playground with which we can let R work it’s magic.</w:t>
+      </w:r>
+    </w:p>
+    <w:p>
+      <w:r>
+        <w:t>Let’s discuss the importance of scripts in R, here are some of the reasons why scripts are important in R:</w:t>
+      </w:r>
+    </w:p>
+    <w:p>
+      <w:pPr>
+        <w:pStyle w:val="ListParagraph"/>
+        <w:numPr>
+          <w:ilvl w:val="0"/>
+          <w:numId w:val="18"/>
+        </w:numPr>
+      </w:pPr>
+      <w:r>
+        <w:rPr>
+          <w:b/>
+        </w:rPr>
+        <w:t>Helps reproduce your work</w:t>
+      </w:r>
+      <w:r>
+        <w:t>:</w:t>
+      </w:r>
+      <w:r>
+        <w:t xml:space="preserve"> </w:t>
+      </w:r>
+      <w:r>
+        <w:t>R scripts enable you to keep a systematic record of your analysis, so that you can reproduce your work later or collaborate with other users</w:t>
+      </w:r>
+      <w:r>
+        <w:tab/>
+      </w:r>
+      <w:r>
+        <w:br/>
+      </w:r>
+    </w:p>
+    <w:p>
+      <w:pPr>
+        <w:pStyle w:val="ListParagraph"/>
+        <w:numPr>
+          <w:ilvl w:val="0"/>
+          <w:numId w:val="18"/>
+        </w:numPr>
+      </w:pPr>
+      <w:r>
+        <w:rPr>
+          <w:b/>
+        </w:rPr>
+        <w:t>Do not need to remember what you did</w:t>
+      </w:r>
+      <w:r>
+        <w:t xml:space="preserve">: </w:t>
+      </w:r>
+      <w:r>
+        <w:t>Keeping a record of your R code on R Scripts means that you do not need to rely on your memory to figure out what you did</w:t>
+      </w:r>
+      <w:r>
+        <w:tab/>
+      </w:r>
+      <w:r>
+        <w:br/>
+      </w:r>
+    </w:p>
+    <w:p>
+      <w:pPr>
+        <w:pStyle w:val="ListParagraph"/>
+        <w:numPr>
+          <w:ilvl w:val="0"/>
+          <w:numId w:val="18"/>
+        </w:numPr>
+      </w:pPr>
+      <w:r>
+        <w:rPr>
+          <w:b/>
+        </w:rPr>
+        <w:t>Allows you to add comments</w:t>
+      </w:r>
+      <w:r>
+        <w:t xml:space="preserve">: R Scripts enables you to add comments to your code, sothat you not only remember what you did, but also </w:t>
+      </w:r>
+      <w:r>
+        <w:rPr>
+          <w:b/>
+        </w:rPr>
+        <w:t>why</w:t>
+      </w:r>
+      <w:r>
+        <w:t xml:space="preserve"> you did it </w:t>
+      </w:r>
+      <w:r>
+        <w:tab/>
+      </w:r>
+      <w:r>
+        <w:br/>
+      </w:r>
+    </w:p>
+    <w:p>
+      <w:pPr>
+        <w:pStyle w:val="ListParagraph"/>
+        <w:numPr>
+          <w:ilvl w:val="0"/>
+          <w:numId w:val="18"/>
+        </w:numPr>
+      </w:pPr>
+      <w:r>
+        <w:rPr>
+          <w:b/>
+        </w:rPr>
+        <w:t>Can be run in batch mode</w:t>
+      </w:r>
+      <w:r>
+        <w:t>: R scripts can be run in batches, which means a series of scripts can be run parallelly or in a series</w:t>
+      </w:r>
+      <w:r>
+        <w:tab/>
+      </w:r>
+      <w:r>
+        <w:br/>
+      </w:r>
+    </w:p>
+    <w:p>
+      <w:pPr>
+        <w:pStyle w:val="ListParagraph"/>
+        <w:numPr>
+          <w:ilvl w:val="0"/>
+          <w:numId w:val="18"/>
+        </w:numPr>
+      </w:pPr>
+      <w:r>
+        <w:rPr>
+          <w:b/>
+        </w:rPr>
+        <w:t>Can add inputs in R scripts</w:t>
+      </w:r>
+      <w:r>
+        <w:t>: R programming allows you to give inputs to your program, so that it will be easier to generate the outputs from the inputs so that it is easier to reconstruct your code while showcasing it</w:t>
+      </w:r>
+      <w:r>
+        <w:tab/>
+      </w:r>
+      <w:r>
+        <w:br/>
+      </w:r>
+    </w:p>
+    <w:p>
+      <w:pPr>
+        <w:pStyle w:val="ListParagraph"/>
+        <w:numPr>
+          <w:ilvl w:val="0"/>
+          <w:numId w:val="18"/>
+        </w:numPr>
+      </w:pPr>
+      <w:r>
+        <w:rPr>
+          <w:b/>
+        </w:rPr>
+        <w:t>Can be combined with markdown</w:t>
+      </w:r>
+      <w:r>
+        <w:t>: One of the biggest advantages of R scripts is that it lets you combine R with a language called ‘markdown’, which let’s you generate fully reproducible documents that have both the inputs and the outputs.</w:t>
+      </w:r>
+      <w:r>
+        <w:tab/>
+      </w:r>
+      <w:r>
+        <w:br/>
+      </w:r>
+      <w:r>
+        <w:br/>
+        <w:t>This is done using the knitr and rmarkdown packages!</w:t>
+      </w:r>
+    </w:p>
+    <w:p>
+      <w:r>
+        <w:lastRenderedPageBreak/>
+        <w:t xml:space="preserve">“Packages” New Terminology Alert! We will learn more about packages in our upcoming session on “What are packages in R?”, and we will also get to see </w:t>
+      </w:r>
+      <w:r>
+        <w:t>examples of packages and their super powers.</w:t>
+      </w:r>
+    </w:p>
+    <w:p>
+      <w:r>
+        <w:t>Meanwhile</w:t>
+      </w:r>
+      <w:r>
+        <w:t>, I’d like to quickly touch upon RStudio. RStudio has it’s own text editor, which you can use to write R Scripts. Later in this course, we will teach you how to download RStudio and write your first R Script with it!</w:t>
+      </w:r>
+      <w:r>
+        <w:t xml:space="preserve"> See you in the next session!</w:t>
+      </w:r>
+    </w:p>
+    <w:p>
+      <w:pPr>
+        <w:pStyle w:val="Heading1"/>
+      </w:pPr>
+      <w:bookmarkStart w:id="5" w:name="_Toc120382016"/>
+      <w:r>
+        <w:t>What are packages in R</w:t>
+      </w:r>
       <w:bookmarkEnd w:id="5"/>
     </w:p>
-    <w:p/>
+    <w:p>
+      <w:r>
+        <w:t xml:space="preserve">Welcome to this session, where we we will learn more about </w:t>
+      </w:r>
+      <w:r>
+        <w:t xml:space="preserve">packages in R. Let’s say we would like to calculate the sum of a set of numbers in R. We can either write the R code from scratch or we can use a function. </w:t>
+      </w:r>
+    </w:p>
+    <w:p>
+      <w:r>
+        <w:t>For a lot of simple or complex tasks, the community has already written the code. Wouldn’t it be great if we could all leverage code that has already been written?</w:t>
+      </w:r>
+    </w:p>
+    <w:p>
+      <w:r>
+        <w:t xml:space="preserve">Great news! This already exists. Packages in R are a collection of R functions, data and compiled data in a well-defined format, that is created to add specific functionality. </w:t>
+      </w:r>
+    </w:p>
+    <w:p>
+      <w:r>
+        <w:t xml:space="preserve">One of the reasons that R is one of the </w:t>
+      </w:r>
+      <w:r>
+        <w:t>top</w:t>
+      </w:r>
+      <w:r>
+        <w:t xml:space="preserve"> 5 programming langauges in the world is because it has over 10,000+ user contributed packages and this number is growing constantly!</w:t>
+      </w:r>
+      <w:r>
+        <w:t xml:space="preserve"> This is a great test of how </w:t>
+      </w:r>
+      <w:r>
+        <w:t>supportive the open-source community is.</w:t>
+      </w:r>
+    </w:p>
+    <w:p>
+      <w:r>
+        <w:t xml:space="preserve">This enables anyone working in R to simply install a package from the package repository and use it per their use-case. </w:t>
+      </w:r>
+      <w:r>
+        <w:t>CRAN, or Comprehensive R Archive Network</w:t>
+      </w:r>
+      <w:r>
+        <w:t xml:space="preserve"> contains an archive of the </w:t>
+      </w:r>
+      <w:r>
+        <w:t>l</w:t>
+      </w:r>
+      <w:r>
+        <w:t xml:space="preserve">atest and previous version of </w:t>
+      </w:r>
+      <w:r>
+        <w:t xml:space="preserve">R, the documentation and all the </w:t>
+      </w:r>
+      <w:r>
+        <w:t xml:space="preserve">versions of the </w:t>
+      </w:r>
+      <w:r>
+        <w:t>R packages.</w:t>
+      </w:r>
+    </w:p>
+    <w:p>
+      <w:r>
+        <w:t>Now that we have a clear understanding on packages in R, in the next session we will understand more about the commonly used packages in R.</w:t>
+      </w:r>
+    </w:p>
     <w:p>
       <w:pPr>
         <w:pStyle w:val="Heading1"/>
       </w:pPr>
-      <w:bookmarkStart w:id="6" w:name="_Toc120372058"/>
-      <w:r>
-        <w:t>What are packages in R</w:t>
+      <w:bookmarkStart w:id="6" w:name="_Toc120382017"/>
+      <w:r>
+        <w:t>Commonly used packages in R</w:t>
       </w:r>
       <w:bookmarkEnd w:id="6"/>
     </w:p>
     <w:p>
+      <w:r>
+        <w:t>Welcome back to this session, where we will learn about some of the popular packages in R.</w:t>
+      </w:r>
+      <w:r>
+        <w:t xml:space="preserve"> </w:t>
+      </w:r>
+      <w:r>
+        <w:t>Some of the more popular packages that are used in R are:</w:t>
+      </w:r>
+    </w:p>
+    <w:p>
+      <w:pPr>
+        <w:pStyle w:val="ListParagraph"/>
+        <w:numPr>
+          <w:ilvl w:val="0"/>
+          <w:numId w:val="19"/>
+        </w:numPr>
+      </w:pPr>
+      <w:r>
+        <w:rPr>
+          <w:b/>
+        </w:rPr>
+        <w:t>dplyr</w:t>
+      </w:r>
+      <w:r>
+        <w:t>: The dplyr package is used to perform data analysis and data transformations. Where there are several functions to work with dataframes</w:t>
+      </w:r>
+      <w:r>
+        <w:tab/>
+      </w:r>
+      <w:r>
+        <w:br/>
+        <w:t xml:space="preserve"> </w:t>
+      </w:r>
+    </w:p>
+    <w:p>
+      <w:pPr>
+        <w:pStyle w:val="ListParagraph"/>
+        <w:numPr>
+          <w:ilvl w:val="0"/>
+          <w:numId w:val="19"/>
+        </w:numPr>
+      </w:pPr>
+      <w:r>
+        <w:rPr>
+          <w:b/>
+        </w:rPr>
+        <w:lastRenderedPageBreak/>
+        <w:t>ggplot2</w:t>
+      </w:r>
+      <w:r>
+        <w:t>: ggplot is the mostpopular package to create graphics. It enables the user to create elegant plots and graphs from the data</w:t>
+      </w:r>
+      <w:r>
+        <w:tab/>
+      </w:r>
+      <w:r>
+        <w:br/>
+      </w:r>
+    </w:p>
+    <w:p>
+      <w:pPr>
+        <w:pStyle w:val="ListParagraph"/>
+        <w:numPr>
+          <w:ilvl w:val="0"/>
+          <w:numId w:val="19"/>
+        </w:numPr>
+      </w:pPr>
+      <w:r>
+        <w:rPr>
+          <w:b/>
+        </w:rPr>
+        <w:t>tidyr</w:t>
+      </w:r>
+      <w:r>
+        <w:t xml:space="preserve">: tidyr is a package that is used to tidy the data. In R, a data is considered tidy when each row represents an observation, and each variable represents a column </w:t>
+      </w:r>
+      <w:r>
+        <w:tab/>
+      </w:r>
+      <w:r>
+        <w:br/>
+      </w:r>
+    </w:p>
+    <w:p>
+      <w:pPr>
+        <w:pStyle w:val="ListParagraph"/>
+        <w:numPr>
+          <w:ilvl w:val="0"/>
+          <w:numId w:val="19"/>
+        </w:numPr>
+      </w:pPr>
+      <w:r>
+        <w:rPr>
+          <w:b/>
+        </w:rPr>
+        <w:t>shiny</w:t>
+      </w:r>
+      <w:r>
+        <w:t>: R goes beyond simple visualizations. R Shiny is an interactive web application that lets the user to embed visualization in a web platform and also has in-built support for animation, graphs, plots and charts</w:t>
+      </w:r>
+      <w:r>
+        <w:tab/>
+      </w:r>
+      <w:r>
+        <w:br/>
+      </w:r>
+    </w:p>
+    <w:p>
+      <w:pPr>
+        <w:pStyle w:val="ListParagraph"/>
+        <w:numPr>
+          <w:ilvl w:val="0"/>
+          <w:numId w:val="19"/>
+        </w:numPr>
+      </w:pPr>
+      <w:r>
+        <w:rPr>
+          <w:b/>
+        </w:rPr>
+        <w:t>caret</w:t>
+      </w:r>
+      <w:r>
+        <w:t>: Caret stands for Classification and Regression training. The Caret package helps model complex regression and classification problems. CaretEnsemble can also be used to combine (ensemble) different models</w:t>
+      </w:r>
+    </w:p>
+    <w:p>
+      <w:r>
+        <w:t xml:space="preserve">Some of the more popular packages you can look up are tidyverse, plotly, knitr and mlr3. </w:t>
+      </w:r>
+      <w:r>
+        <w:t xml:space="preserve">Now that we know what packages in R are let’s move on to on of R’s primary purpose – Statistical Analysis. Let’s learn more in the next session. </w:t>
+      </w:r>
+    </w:p>
+    <w:p>
       <w:pPr>
         <w:pStyle w:val="Heading1"/>
       </w:pPr>
-      <w:bookmarkStart w:id="7" w:name="_Toc120372059"/>
-      <w:r>
-        <w:t>Commonly used packages in R</w:t>
+      <w:bookmarkStart w:id="7" w:name="_Toc120382018"/>
+      <w:r>
+        <w:t>R for statistical analysis</w:t>
       </w:r>
       <w:bookmarkEnd w:id="7"/>
     </w:p>
     <w:p>
+      <w:r>
+        <w:t xml:space="preserve">There is imeense scope in R for statistical analysis. In this session, we will briefly cover some ways that we can use R for statistical analysis. </w:t>
+      </w:r>
+      <w:r>
+        <w:t xml:space="preserve">Of course, to understand the topic in depth, we would need more time. </w:t>
+      </w:r>
+    </w:p>
+    <w:p>
+      <w:r>
+        <w:t>We will touch upon the main pointers through which we can use R for statistical analysis:</w:t>
+      </w:r>
+    </w:p>
+    <w:p>
+      <w:pPr>
+        <w:pStyle w:val="ListParagraph"/>
+        <w:numPr>
+          <w:ilvl w:val="0"/>
+          <w:numId w:val="21"/>
+        </w:numPr>
+        <w:rPr>
+          <w:b/>
+        </w:rPr>
+      </w:pPr>
+      <w:r>
+        <w:rPr>
+          <w:b/>
+        </w:rPr>
+        <w:t>Descriptive analysis using R</w:t>
+      </w:r>
+    </w:p>
+    <w:p>
+      <w:pPr>
+        <w:pStyle w:val="ListParagraph"/>
+        <w:numPr>
+          <w:ilvl w:val="1"/>
+          <w:numId w:val="21"/>
+        </w:numPr>
+      </w:pPr>
+      <w:r>
+        <w:t>Descriptive analysis is the process of using current and historical data to identify trends and relationships. It is the simplest form of analysis.</w:t>
+      </w:r>
+    </w:p>
+    <w:p>
+      <w:pPr>
+        <w:pStyle w:val="ListParagraph"/>
+        <w:numPr>
+          <w:ilvl w:val="1"/>
+          <w:numId w:val="21"/>
+        </w:numPr>
+      </w:pPr>
+      <w:r>
+        <w:t>We can understand how to measure central tendency of the data through Mean, Median and Mode with R</w:t>
+      </w:r>
+    </w:p>
+    <w:p>
+      <w:pPr>
+        <w:pStyle w:val="ListParagraph"/>
+        <w:numPr>
+          <w:ilvl w:val="1"/>
+          <w:numId w:val="21"/>
+        </w:numPr>
+      </w:pPr>
+      <w:r>
+        <w:t>The variation in the data can also be understood through Range, IQR, which stands for Inter-Quartile Range and Deviation.</w:t>
+      </w:r>
+      <w:r>
+        <w:tab/>
+      </w:r>
+      <w:r>
+        <w:br/>
+      </w:r>
+      <w:r>
+        <w:br/>
+        <w:t>It’s fine if you are not completely aware of the terminology. This is 10</w:t>
+      </w:r>
+      <w:r>
+        <w:rPr>
+          <w:vertAlign w:val="superscript"/>
+        </w:rPr>
+        <w:t>th</w:t>
+      </w:r>
+      <w:r>
+        <w:t xml:space="preserve"> Grade mathematics and a simple revision through the course will help you understand </w:t>
+      </w:r>
+      <w:r>
+        <w:lastRenderedPageBreak/>
+        <w:t>the possibilities of R can help understand the underlying trends in the data.</w:t>
+      </w:r>
+      <w:r>
+        <w:tab/>
+      </w:r>
+      <w:r>
+        <w:br/>
+      </w:r>
+    </w:p>
+    <w:p>
+      <w:pPr>
+        <w:pStyle w:val="ListParagraph"/>
+        <w:numPr>
+          <w:ilvl w:val="0"/>
+          <w:numId w:val="20"/>
+        </w:numPr>
+        <w:rPr>
+          <w:b/>
+        </w:rPr>
+      </w:pPr>
+      <w:r>
+        <w:rPr>
+          <w:b/>
+        </w:rPr>
+        <w:t>Data visualization with R</w:t>
+      </w:r>
+      <w:r>
+        <w:rPr>
+          <w:b/>
+        </w:rPr>
+        <w:tab/>
+      </w:r>
+    </w:p>
+    <w:p>
+      <w:pPr>
+        <w:pStyle w:val="ListParagraph"/>
+        <w:numPr>
+          <w:ilvl w:val="1"/>
+          <w:numId w:val="20"/>
+        </w:numPr>
+      </w:pPr>
+      <w:r>
+        <w:t xml:space="preserve">R enables visualization by giving the user the ability to plot the data in terms of bar charts, scatter plots, pie charts, histograms and along with many other visuals </w:t>
+      </w:r>
+      <w:r>
+        <w:tab/>
+      </w:r>
+      <w:bookmarkStart w:id="8" w:name="_GoBack"/>
+      <w:bookmarkEnd w:id="8"/>
+    </w:p>
+    <w:p>
+      <w:pPr>
+        <w:pStyle w:val="ListParagraph"/>
+        <w:numPr>
+          <w:ilvl w:val="1"/>
+          <w:numId w:val="20"/>
+        </w:numPr>
+      </w:pPr>
+      <w:r>
+        <w:t xml:space="preserve">We can aslo take subsets of the data, and modify detaisl in the plot such as the axis name, </w:t>
+      </w:r>
+      <w:r>
+        <w:t>the colors, the markings and denotions, text size and color and even plot multiple charts in a single space</w:t>
+      </w:r>
+    </w:p>
+    <w:p>
+      <w:pPr>
+        <w:pStyle w:val="ListParagraph"/>
+        <w:numPr>
+          <w:ilvl w:val="1"/>
+          <w:numId w:val="20"/>
+        </w:numPr>
+      </w:pPr>
+      <w:r>
+        <w:t>R also enables us to plot time series plots, where we are able to see trends over a period of time. We will have a chance to go through some of the visualizations in R in a later section.</w:t>
+      </w:r>
+      <w:r>
+        <w:tab/>
+      </w:r>
+      <w:r>
+        <w:br/>
+      </w:r>
+    </w:p>
+    <w:p>
+      <w:pPr>
+        <w:pStyle w:val="ListParagraph"/>
+        <w:numPr>
+          <w:ilvl w:val="0"/>
+          <w:numId w:val="20"/>
+        </w:numPr>
+      </w:pPr>
+      <w:r>
+        <w:rPr>
+          <w:b/>
+        </w:rPr>
+        <w:t>Probability with R</w:t>
+      </w:r>
+      <w:r>
+        <w:t>: We can deep-dive in probability with the help of R Programming as well, where concepts such as union and interesection, factorial, and permutation and combination are covered.</w:t>
+      </w:r>
+      <w:r>
+        <w:tab/>
+      </w:r>
+      <w:r>
+        <w:br/>
+      </w:r>
+    </w:p>
+    <w:p>
+      <w:pPr>
+        <w:pStyle w:val="ListParagraph"/>
+        <w:numPr>
+          <w:ilvl w:val="0"/>
+          <w:numId w:val="20"/>
+        </w:numPr>
+        <w:rPr>
+          <w:b/>
+        </w:rPr>
+      </w:pPr>
+      <w:r>
+        <w:rPr>
+          <w:b/>
+        </w:rPr>
+        <w:t>Probability Distributions</w:t>
+      </w:r>
+      <w:r>
+        <w:rPr>
+          <w:b/>
+        </w:rPr>
+        <w:tab/>
+      </w:r>
+    </w:p>
+    <w:p>
+      <w:pPr>
+        <w:pStyle w:val="ListParagraph"/>
+        <w:numPr>
+          <w:ilvl w:val="1"/>
+          <w:numId w:val="20"/>
+        </w:numPr>
+      </w:pPr>
+      <w:r>
+        <w:t>This is a large segment to cover. Essentially, R is one of the top programming langauges used to cover the probability distributions that can be derived from the data.</w:t>
+      </w:r>
+    </w:p>
+    <w:p>
+      <w:pPr>
+        <w:pStyle w:val="ListParagraph"/>
+        <w:numPr>
+          <w:ilvl w:val="1"/>
+          <w:numId w:val="20"/>
+        </w:numPr>
+      </w:pPr>
+      <w:r>
+        <w:t>It covers concepts such as Central Limit Theorem. Normal Probability Distribution, Binomial Probability Distribution, Poisson Distribution and many more.</w:t>
+      </w:r>
+      <w:r>
+        <w:tab/>
+      </w:r>
+      <w:r>
+        <w:br/>
+      </w:r>
+    </w:p>
+    <w:p>
+      <w:pPr>
+        <w:pStyle w:val="ListParagraph"/>
+        <w:numPr>
+          <w:ilvl w:val="0"/>
+          <w:numId w:val="20"/>
+        </w:numPr>
+      </w:pPr>
+      <w:r>
+        <w:rPr>
+          <w:b/>
+        </w:rPr>
+        <w:t>Inferential Statistics</w:t>
+      </w:r>
+      <w:r>
+        <w:t xml:space="preserve">: This is a bit of an advanced topic, but a fundamental understanding of Inferential statistics can help us understand the potential power. </w:t>
+      </w:r>
+      <w:r>
+        <w:tab/>
+      </w:r>
+      <w:r>
+        <w:br/>
+      </w:r>
+      <w:r>
+        <w:br/>
+        <w:t>Inferential Statistics is a field of statistics that uses analytical tools to draw conclusions about a poplation by analysing random samples.</w:t>
+      </w:r>
+      <w:r>
+        <w:t>It can cover the following concepts:</w:t>
+      </w:r>
+    </w:p>
+    <w:p>
+      <w:pPr>
+        <w:pStyle w:val="ListParagraph"/>
+        <w:numPr>
+          <w:ilvl w:val="1"/>
+          <w:numId w:val="20"/>
+        </w:numPr>
+      </w:pPr>
+      <w:r>
+        <w:rPr>
+          <w:b/>
+        </w:rPr>
+        <w:t>Hypothesis testing</w:t>
+      </w:r>
+      <w:r>
+        <w:t>:</w:t>
+      </w:r>
+      <w:r>
+        <w:t xml:space="preserve"> </w:t>
+      </w:r>
+      <w:r>
+        <w:t>This covers concepts such as Z-test, F-test, T-test, ANOVA</w:t>
+      </w:r>
+      <w:r>
+        <w:t xml:space="preserve"> test etc.</w:t>
+      </w:r>
+    </w:p>
+    <w:p>
+      <w:pPr>
+        <w:pStyle w:val="ListParagraph"/>
+        <w:numPr>
+          <w:ilvl w:val="1"/>
+          <w:numId w:val="20"/>
+        </w:numPr>
+      </w:pPr>
+      <w:r>
+        <w:rPr>
+          <w:b/>
+        </w:rPr>
+        <w:t>Regression Analysis</w:t>
+      </w:r>
+      <w:r>
+        <w:t>:</w:t>
+      </w:r>
+      <w:r>
+        <w:t xml:space="preserve"> Linear Regression, Nominal Regression, Logistic Regression, Ordinal Regression etc.</w:t>
+      </w:r>
+    </w:p>
+    <w:p>
+      <w:r>
+        <w:t xml:space="preserve">We have now successfully gone over some of the key statistical abilities of R. </w:t>
+      </w:r>
+    </w:p>
+    <w:p>
       <w:pPr>
         <w:pStyle w:val="Heading1"/>
       </w:pPr>
-      <w:bookmarkStart w:id="8" w:name="_Toc120372060"/>
-      <w:r>
-        <w:t>R for statistical analysis</w:t>
-      </w:r>
-      <w:bookmarkEnd w:id="8"/>
+      <w:bookmarkStart w:id="9" w:name="_Toc120382019"/>
+      <w:r>
+        <w:lastRenderedPageBreak/>
+        <w:t>Excel versus R versus Python</w:t>
+      </w:r>
+      <w:bookmarkEnd w:id="9"/>
+    </w:p>
+    <w:p>
+      <w:r>
+        <w:t>Welcome to this session, where we will get to learn more about R versus Python. We will also touch upon Excel and discuss it as all you may have used Excel at some point.</w:t>
+      </w:r>
+    </w:p>
+    <w:p>
+      <w:r>
+        <w:t>Excel</w:t>
+      </w:r>
     </w:p>
     <w:p>
       <w:pPr>
         <w:pStyle w:val="Heading1"/>
-      </w:pPr>
-      <w:bookmarkStart w:id="9" w:name="_Toc120372061"/>
-      <w:r>
-        <w:t>Excel versus R versus Python</w:t>
-      </w:r>
-      <w:bookmarkEnd w:id="9"/>
+        <w:ind w:left="360" w:hanging="450"/>
+      </w:pPr>
+      <w:bookmarkStart w:id="10" w:name="_Toc120382020"/>
+      <w:r>
+        <w:t>Data Types in R</w:t>
+      </w:r>
+      <w:bookmarkEnd w:id="10"/>
     </w:p>
     <w:p>
       <w:pPr>
         <w:pStyle w:val="Heading1"/>
-      </w:pPr>
-      <w:bookmarkStart w:id="10" w:name="_Toc120372062"/>
-      <w:r>
-        <w:t>Data Types in R</w:t>
-      </w:r>
-      <w:bookmarkEnd w:id="10"/>
+        <w:ind w:left="360" w:hanging="450"/>
+      </w:pPr>
+      <w:bookmarkStart w:id="11" w:name="_Toc120382021"/>
+      <w:r>
+        <w:t>Coding with R – Installation of R / R Studio</w:t>
+      </w:r>
+      <w:bookmarkEnd w:id="11"/>
     </w:p>
     <w:p>
       <w:pPr>
         <w:pStyle w:val="Heading1"/>
-      </w:pPr>
-      <w:bookmarkStart w:id="11" w:name="_Toc120372063"/>
-      <w:r>
-        <w:t>Coding with R – Installation of R / R Studio</w:t>
-      </w:r>
-      <w:bookmarkEnd w:id="11"/>
+        <w:ind w:left="360" w:hanging="450"/>
+      </w:pPr>
+      <w:bookmarkStart w:id="12" w:name="_Toc120382022"/>
+      <w:r>
+        <w:t>How to read a dataset in R</w:t>
+      </w:r>
+      <w:bookmarkEnd w:id="12"/>
+    </w:p>
+    <w:p>
+      <w:r>
+        <w:t>This can also be done manually in Rstudio by choosing the import dataset feature found in the file menu.</w:t>
+      </w:r>
     </w:p>
     <w:p>
       <w:pPr>
         <w:pStyle w:val="Heading1"/>
       </w:pPr>
-      <w:bookmarkStart w:id="12" w:name="_Toc120372064"/>
-      <w:r>
-        <w:t>How to read a dataset in R</w:t>
-      </w:r>
-      <w:bookmarkEnd w:id="12"/>
-    </w:p>
-    <w:p>
-      <w:r>
-        <w:t>This can also be done manually in Rstudio by choosing the import dataset feature found in the file menu.</w:t>
-      </w:r>
-    </w:p>
-    <w:p>
-      <w:pPr>
-        <w:pStyle w:val="Heading1"/>
-      </w:pPr>
-      <w:bookmarkStart w:id="13" w:name="_Toc120372065"/>
+      <w:bookmarkStart w:id="13" w:name="_Toc120382023"/>
       <w:r>
         <w:lastRenderedPageBreak/>
         <w:t>Data Operations in R</w:t>
@@ -2503,7 +3202,7 @@
       <w:pPr>
         <w:pStyle w:val="Heading1"/>
       </w:pPr>
-      <w:bookmarkStart w:id="14" w:name="_Toc120372066"/>
+      <w:bookmarkStart w:id="14" w:name="_Toc120382024"/>
       <w:r>
         <w:lastRenderedPageBreak/>
         <w:t>Data Wrangling in R</w:t>
@@ -2514,7 +3213,7 @@
       <w:pPr>
         <w:pStyle w:val="Heading1"/>
       </w:pPr>
-      <w:bookmarkStart w:id="15" w:name="_Toc120372067"/>
+      <w:bookmarkStart w:id="15" w:name="_Toc120382025"/>
       <w:r>
         <w:t>Data Wrangling in R</w:t>
       </w:r>
@@ -2524,7 +3223,7 @@
       <w:pPr>
         <w:pStyle w:val="Heading1"/>
       </w:pPr>
-      <w:bookmarkStart w:id="16" w:name="_Toc120372068"/>
+      <w:bookmarkStart w:id="16" w:name="_Toc120382026"/>
       <w:r>
         <w:t>Visualization with R</w:t>
       </w:r>
@@ -2534,7 +3233,7 @@
       <w:pPr>
         <w:pStyle w:val="Heading1"/>
       </w:pPr>
-      <w:bookmarkStart w:id="17" w:name="_Toc120372069"/>
+      <w:bookmarkStart w:id="17" w:name="_Toc120382027"/>
       <w:r>
         <w:t>Applications of Machine Learning in R</w:t>
       </w:r>
@@ -2544,7 +3243,7 @@
       <w:pPr>
         <w:pStyle w:val="Heading1"/>
       </w:pPr>
-      <w:bookmarkStart w:id="18" w:name="_Toc120372070"/>
+      <w:bookmarkStart w:id="18" w:name="_Toc120382028"/>
       <w:r>
         <w:t>AI in R</w:t>
       </w:r>
@@ -2554,7 +3253,7 @@
       <w:pPr>
         <w:pStyle w:val="Heading1"/>
       </w:pPr>
-      <w:bookmarkStart w:id="19" w:name="_Toc120372071"/>
+      <w:bookmarkStart w:id="19" w:name="_Toc120382029"/>
       <w:r>
         <w:t>Thank you!</w:t>
       </w:r>
@@ -2585,7 +3284,7 @@
       <w:pPr>
         <w:pStyle w:val="Heading1"/>
       </w:pPr>
-      <w:bookmarkStart w:id="21" w:name="_Toc120372072"/>
+      <w:bookmarkStart w:id="21" w:name="_Toc120382030"/>
       <w:r>
         <w:lastRenderedPageBreak/>
         <w:t>Author</w:t>
@@ -2654,7 +3353,7 @@
       <w:pPr>
         <w:pStyle w:val="Heading1"/>
       </w:pPr>
-      <w:bookmarkStart w:id="22" w:name="_Toc120372073"/>
+      <w:bookmarkStart w:id="22" w:name="_Toc120382031"/>
       <w:r>
         <w:t>Archive</w:t>
       </w:r>
@@ -2878,10 +3577,6 @@
     </w:p>
     <w:p/>
     <w:p>
-      <w:pPr>
-        <w:spacing w:line="259" w:lineRule="auto"/>
-        <w:jc w:val="left"/>
-      </w:pPr>
       <w:r>
         <w:br w:type="page"/>
       </w:r>
@@ -3067,6 +3762,119 @@
 <file path=word/numbering.xml><?xml version="1.0" encoding="utf-8"?>
 <w:numbering xmlns:wpc="http://schemas.microsoft.com/office/word/2010/wordprocessingCanvas" xmlns:cx="http://schemas.microsoft.com/office/drawing/2014/chartex" xmlns:cx1="http://schemas.microsoft.com/office/drawing/2015/9/8/chartex" xmlns:cx2="http://schemas.microsoft.com/office/drawing/2015/10/21/chartex" xmlns:cx3="http://schemas.microsoft.com/office/drawing/2016/5/9/chartex" xmlns:cx4="http://schemas.microsoft.com/office/drawing/2016/5/10/chartex" xmlns:cx5="http://schemas.microsoft.com/office/drawing/2016/5/11/chartex" xmlns:cx6="http://schemas.microsoft.com/office/drawing/2016/5/12/chartex" xmlns:cx7="http://schemas.microsoft.com/office/drawing/2016/5/13/chartex" xmlns:cx8="http://schemas.microsoft.com/office/drawing/2016/5/14/chartex" xmlns:mc="http://schemas.openxmlformats.org/markup-compatibility/2006" xmlns:aink="http://schemas.microsoft.com/office/drawing/2016/ink" xmlns:am3d="http://schemas.microsoft.com/office/drawing/2017/model3d" xmlns:o="urn:schemas-microsoft-com:office:office" xmlns:r="http://schemas.openxmlformats.org/officeDocument/2006/relationships" xmlns:m="http://schemas.openxmlformats.org/officeDocument/2006/math" xmlns:v="urn:schemas-microsoft-com:vml" xmlns:wp14="http://schemas.microsoft.com/office/word/2010/wordprocessingDrawing" xmlns:wp="http://schemas.openxmlformats.org/drawingml/2006/wordprocessingDrawing" xmlns:w10="urn:schemas-microsoft-com:office:word" xmlns:w="http://schemas.openxmlformats.org/wordprocessingml/2006/main" xmlns:w14="http://schemas.microsoft.com/office/word/2010/wordml" xmlns:w15="http://schemas.microsoft.com/office/word/2012/wordml" xmlns:w16cid="http://schemas.microsoft.com/office/word/2016/wordml/cid" xmlns:w16se="http://schemas.microsoft.com/office/word/2015/wordml/symex" xmlns:wpg="http://schemas.microsoft.com/office/word/2010/wordprocessingGroup" xmlns:wpi="http://schemas.microsoft.com/office/word/2010/wordprocessingInk" xmlns:wne="http://schemas.microsoft.com/office/word/2006/wordml" xmlns:wps="http://schemas.microsoft.com/office/word/2010/wordprocessingShape" mc:Ignorable="w14 w15 w16se w16cid wp14">
   <w:abstractNum w:abstractNumId="0" w15:restartNumberingAfterBreak="0">
+    <w:nsid w:val="00D64F6F"/>
+    <w:multiLevelType w:val="hybridMultilevel"/>
+    <w:tmpl w:val="02805140"/>
+    <w:lvl w:ilvl="0" w:tplc="04090001">
+      <w:start w:val="1"/>
+      <w:numFmt w:val="bullet"/>
+      <w:lvlText w:val=""/>
+      <w:lvlJc w:val="left"/>
+      <w:pPr>
+        <w:ind w:left="720" w:hanging="360"/>
+      </w:pPr>
+      <w:rPr>
+        <w:rFonts w:ascii="Symbol" w:hAnsi="Symbol" w:hint="default"/>
+      </w:rPr>
+    </w:lvl>
+    <w:lvl w:ilvl="1" w:tplc="BA6072EA">
+      <w:start w:val="1"/>
+      <w:numFmt w:val="bullet"/>
+      <w:lvlText w:val=""/>
+      <w:lvlJc w:val="left"/>
+      <w:pPr>
+        <w:ind w:left="1440" w:hanging="360"/>
+      </w:pPr>
+      <w:rPr>
+        <w:rFonts w:ascii="Wingdings" w:hAnsi="Wingdings" w:hint="default"/>
+      </w:rPr>
+    </w:lvl>
+    <w:lvl w:ilvl="2" w:tplc="04090005" w:tentative="1">
+      <w:start w:val="1"/>
+      <w:numFmt w:val="bullet"/>
+      <w:lvlText w:val=""/>
+      <w:lvlJc w:val="left"/>
+      <w:pPr>
+        <w:ind w:left="2160" w:hanging="360"/>
+      </w:pPr>
+      <w:rPr>
+        <w:rFonts w:ascii="Wingdings" w:hAnsi="Wingdings" w:hint="default"/>
+      </w:rPr>
+    </w:lvl>
+    <w:lvl w:ilvl="3" w:tplc="04090001" w:tentative="1">
+      <w:start w:val="1"/>
+      <w:numFmt w:val="bullet"/>
+      <w:lvlText w:val=""/>
+      <w:lvlJc w:val="left"/>
+      <w:pPr>
+        <w:ind w:left="2880" w:hanging="360"/>
+      </w:pPr>
+      <w:rPr>
+        <w:rFonts w:ascii="Symbol" w:hAnsi="Symbol" w:hint="default"/>
+      </w:rPr>
+    </w:lvl>
+    <w:lvl w:ilvl="4" w:tplc="04090003" w:tentative="1">
+      <w:start w:val="1"/>
+      <w:numFmt w:val="bullet"/>
+      <w:lvlText w:val="o"/>
+      <w:lvlJc w:val="left"/>
+      <w:pPr>
+        <w:ind w:left="3600" w:hanging="360"/>
+      </w:pPr>
+      <w:rPr>
+        <w:rFonts w:ascii="Courier New" w:hAnsi="Courier New" w:cs="Courier New" w:hint="default"/>
+      </w:rPr>
+    </w:lvl>
+    <w:lvl w:ilvl="5" w:tplc="04090005" w:tentative="1">
+      <w:start w:val="1"/>
+      <w:numFmt w:val="bullet"/>
+      <w:lvlText w:val=""/>
+      <w:lvlJc w:val="left"/>
+      <w:pPr>
+        <w:ind w:left="4320" w:hanging="360"/>
+      </w:pPr>
+      <w:rPr>
+        <w:rFonts w:ascii="Wingdings" w:hAnsi="Wingdings" w:hint="default"/>
+      </w:rPr>
+    </w:lvl>
+    <w:lvl w:ilvl="6" w:tplc="04090001" w:tentative="1">
+      <w:start w:val="1"/>
+      <w:numFmt w:val="bullet"/>
+      <w:lvlText w:val=""/>
+      <w:lvlJc w:val="left"/>
+      <w:pPr>
+        <w:ind w:left="5040" w:hanging="360"/>
+      </w:pPr>
+      <w:rPr>
+        <w:rFonts w:ascii="Symbol" w:hAnsi="Symbol" w:hint="default"/>
+      </w:rPr>
+    </w:lvl>
+    <w:lvl w:ilvl="7" w:tplc="04090003" w:tentative="1">
+      <w:start w:val="1"/>
+      <w:numFmt w:val="bullet"/>
+      <w:lvlText w:val="o"/>
+      <w:lvlJc w:val="left"/>
+      <w:pPr>
+        <w:ind w:left="5760" w:hanging="360"/>
+      </w:pPr>
+      <w:rPr>
+        <w:rFonts w:ascii="Courier New" w:hAnsi="Courier New" w:cs="Courier New" w:hint="default"/>
+      </w:rPr>
+    </w:lvl>
+    <w:lvl w:ilvl="8" w:tplc="04090005" w:tentative="1">
+      <w:start w:val="1"/>
+      <w:numFmt w:val="bullet"/>
+      <w:lvlText w:val=""/>
+      <w:lvlJc w:val="left"/>
+      <w:pPr>
+        <w:ind w:left="6480" w:hanging="360"/>
+      </w:pPr>
+      <w:rPr>
+        <w:rFonts w:ascii="Wingdings" w:hAnsi="Wingdings" w:hint="default"/>
+      </w:rPr>
+    </w:lvl>
+  </w:abstractNum>
+  <w:abstractNum w:abstractNumId="1" w15:restartNumberingAfterBreak="0">
     <w:nsid w:val="06396B5E"/>
     <w:multiLevelType w:val="hybridMultilevel"/>
     <w:tmpl w:val="AB383238"/>
@@ -3179,7 +3987,120 @@
       </w:rPr>
     </w:lvl>
   </w:abstractNum>
-  <w:abstractNum w:abstractNumId="1" w15:restartNumberingAfterBreak="0">
+  <w:abstractNum w:abstractNumId="2" w15:restartNumberingAfterBreak="0">
+    <w:nsid w:val="20B201E1"/>
+    <w:multiLevelType w:val="hybridMultilevel"/>
+    <w:tmpl w:val="6316C160"/>
+    <w:lvl w:ilvl="0" w:tplc="04090001">
+      <w:start w:val="1"/>
+      <w:numFmt w:val="bullet"/>
+      <w:lvlText w:val=""/>
+      <w:lvlJc w:val="left"/>
+      <w:pPr>
+        <w:ind w:left="630" w:hanging="360"/>
+      </w:pPr>
+      <w:rPr>
+        <w:rFonts w:ascii="Symbol" w:hAnsi="Symbol" w:hint="default"/>
+      </w:rPr>
+    </w:lvl>
+    <w:lvl w:ilvl="1" w:tplc="04090003" w:tentative="1">
+      <w:start w:val="1"/>
+      <w:numFmt w:val="bullet"/>
+      <w:lvlText w:val="o"/>
+      <w:lvlJc w:val="left"/>
+      <w:pPr>
+        <w:ind w:left="1350" w:hanging="360"/>
+      </w:pPr>
+      <w:rPr>
+        <w:rFonts w:ascii="Courier New" w:hAnsi="Courier New" w:cs="Courier New" w:hint="default"/>
+      </w:rPr>
+    </w:lvl>
+    <w:lvl w:ilvl="2" w:tplc="04090005" w:tentative="1">
+      <w:start w:val="1"/>
+      <w:numFmt w:val="bullet"/>
+      <w:lvlText w:val=""/>
+      <w:lvlJc w:val="left"/>
+      <w:pPr>
+        <w:ind w:left="2070" w:hanging="360"/>
+      </w:pPr>
+      <w:rPr>
+        <w:rFonts w:ascii="Wingdings" w:hAnsi="Wingdings" w:hint="default"/>
+      </w:rPr>
+    </w:lvl>
+    <w:lvl w:ilvl="3" w:tplc="04090001" w:tentative="1">
+      <w:start w:val="1"/>
+      <w:numFmt w:val="bullet"/>
+      <w:lvlText w:val=""/>
+      <w:lvlJc w:val="left"/>
+      <w:pPr>
+        <w:ind w:left="2790" w:hanging="360"/>
+      </w:pPr>
+      <w:rPr>
+        <w:rFonts w:ascii="Symbol" w:hAnsi="Symbol" w:hint="default"/>
+      </w:rPr>
+    </w:lvl>
+    <w:lvl w:ilvl="4" w:tplc="04090003" w:tentative="1">
+      <w:start w:val="1"/>
+      <w:numFmt w:val="bullet"/>
+      <w:lvlText w:val="o"/>
+      <w:lvlJc w:val="left"/>
+      <w:pPr>
+        <w:ind w:left="3510" w:hanging="360"/>
+      </w:pPr>
+      <w:rPr>
+        <w:rFonts w:ascii="Courier New" w:hAnsi="Courier New" w:cs="Courier New" w:hint="default"/>
+      </w:rPr>
+    </w:lvl>
+    <w:lvl w:ilvl="5" w:tplc="04090005" w:tentative="1">
+      <w:start w:val="1"/>
+      <w:numFmt w:val="bullet"/>
+      <w:lvlText w:val=""/>
+      <w:lvlJc w:val="left"/>
+      <w:pPr>
+        <w:ind w:left="4230" w:hanging="360"/>
+      </w:pPr>
+      <w:rPr>
+        <w:rFonts w:ascii="Wingdings" w:hAnsi="Wingdings" w:hint="default"/>
+      </w:rPr>
+    </w:lvl>
+    <w:lvl w:ilvl="6" w:tplc="04090001" w:tentative="1">
+      <w:start w:val="1"/>
+      <w:numFmt w:val="bullet"/>
+      <w:lvlText w:val=""/>
+      <w:lvlJc w:val="left"/>
+      <w:pPr>
+        <w:ind w:left="4950" w:hanging="360"/>
+      </w:pPr>
+      <w:rPr>
+        <w:rFonts w:ascii="Symbol" w:hAnsi="Symbol" w:hint="default"/>
+      </w:rPr>
+    </w:lvl>
+    <w:lvl w:ilvl="7" w:tplc="04090003" w:tentative="1">
+      <w:start w:val="1"/>
+      <w:numFmt w:val="bullet"/>
+      <w:lvlText w:val="o"/>
+      <w:lvlJc w:val="left"/>
+      <w:pPr>
+        <w:ind w:left="5670" w:hanging="360"/>
+      </w:pPr>
+      <w:rPr>
+        <w:rFonts w:ascii="Courier New" w:hAnsi="Courier New" w:cs="Courier New" w:hint="default"/>
+      </w:rPr>
+    </w:lvl>
+    <w:lvl w:ilvl="8" w:tplc="04090005" w:tentative="1">
+      <w:start w:val="1"/>
+      <w:numFmt w:val="bullet"/>
+      <w:lvlText w:val=""/>
+      <w:lvlJc w:val="left"/>
+      <w:pPr>
+        <w:ind w:left="6390" w:hanging="360"/>
+      </w:pPr>
+      <w:rPr>
+        <w:rFonts w:ascii="Wingdings" w:hAnsi="Wingdings" w:hint="default"/>
+      </w:rPr>
+    </w:lvl>
+  </w:abstractNum>
+  <w:abstractNum w:abstractNumId="3" w15:restartNumberingAfterBreak="0">
     <w:nsid w:val="2D072967"/>
     <w:multiLevelType w:val="hybridMultilevel"/>
     <w:tmpl w:val="2896814E"/>
@@ -3292,7 +4213,7 @@
       </w:rPr>
     </w:lvl>
   </w:abstractNum>
-  <w:abstractNum w:abstractNumId="2" w15:restartNumberingAfterBreak="0">
+  <w:abstractNum w:abstractNumId="4" w15:restartNumberingAfterBreak="0">
     <w:nsid w:val="32935F66"/>
     <w:multiLevelType w:val="hybridMultilevel"/>
     <w:tmpl w:val="35543AF2"/>
@@ -3405,7 +4326,7 @@
       </w:rPr>
     </w:lvl>
   </w:abstractNum>
-  <w:abstractNum w:abstractNumId="3" w15:restartNumberingAfterBreak="0">
+  <w:abstractNum w:abstractNumId="5" w15:restartNumberingAfterBreak="0">
     <w:nsid w:val="355704D1"/>
     <w:multiLevelType w:val="hybridMultilevel"/>
     <w:tmpl w:val="03EA6524"/>
@@ -3518,7 +4439,120 @@
       </w:rPr>
     </w:lvl>
   </w:abstractNum>
-  <w:abstractNum w:abstractNumId="4" w15:restartNumberingAfterBreak="0">
+  <w:abstractNum w:abstractNumId="6" w15:restartNumberingAfterBreak="0">
+    <w:nsid w:val="362B4CA7"/>
+    <w:multiLevelType w:val="hybridMultilevel"/>
+    <w:tmpl w:val="D4DC7872"/>
+    <w:lvl w:ilvl="0" w:tplc="04090001">
+      <w:start w:val="1"/>
+      <w:numFmt w:val="bullet"/>
+      <w:lvlText w:val=""/>
+      <w:lvlJc w:val="left"/>
+      <w:pPr>
+        <w:ind w:left="720" w:hanging="360"/>
+      </w:pPr>
+      <w:rPr>
+        <w:rFonts w:ascii="Symbol" w:hAnsi="Symbol" w:hint="default"/>
+      </w:rPr>
+    </w:lvl>
+    <w:lvl w:ilvl="1" w:tplc="04090003">
+      <w:start w:val="1"/>
+      <w:numFmt w:val="bullet"/>
+      <w:lvlText w:val="o"/>
+      <w:lvlJc w:val="left"/>
+      <w:pPr>
+        <w:ind w:left="1440" w:hanging="360"/>
+      </w:pPr>
+      <w:rPr>
+        <w:rFonts w:ascii="Courier New" w:hAnsi="Courier New" w:cs="Courier New" w:hint="default"/>
+      </w:rPr>
+    </w:lvl>
+    <w:lvl w:ilvl="2" w:tplc="04090005" w:tentative="1">
+      <w:start w:val="1"/>
+      <w:numFmt w:val="bullet"/>
+      <w:lvlText w:val=""/>
+      <w:lvlJc w:val="left"/>
+      <w:pPr>
+        <w:ind w:left="2160" w:hanging="360"/>
+      </w:pPr>
+      <w:rPr>
+        <w:rFonts w:ascii="Wingdings" w:hAnsi="Wingdings" w:hint="default"/>
+      </w:rPr>
+    </w:lvl>
+    <w:lvl w:ilvl="3" w:tplc="04090001" w:tentative="1">
+      <w:start w:val="1"/>
+      <w:numFmt w:val="bullet"/>
+      <w:lvlText w:val=""/>
+      <w:lvlJc w:val="left"/>
+      <w:pPr>
+        <w:ind w:left="2880" w:hanging="360"/>
+      </w:pPr>
+      <w:rPr>
+        <w:rFonts w:ascii="Symbol" w:hAnsi="Symbol" w:hint="default"/>
+      </w:rPr>
+    </w:lvl>
+    <w:lvl w:ilvl="4" w:tplc="04090003" w:tentative="1">
+      <w:start w:val="1"/>
+      <w:numFmt w:val="bullet"/>
+      <w:lvlText w:val="o"/>
+      <w:lvlJc w:val="left"/>
+      <w:pPr>
+        <w:ind w:left="3600" w:hanging="360"/>
+      </w:pPr>
+      <w:rPr>
+        <w:rFonts w:ascii="Courier New" w:hAnsi="Courier New" w:cs="Courier New" w:hint="default"/>
+      </w:rPr>
+    </w:lvl>
+    <w:lvl w:ilvl="5" w:tplc="04090005" w:tentative="1">
+      <w:start w:val="1"/>
+      <w:numFmt w:val="bullet"/>
+      <w:lvlText w:val=""/>
+      <w:lvlJc w:val="left"/>
+      <w:pPr>
+        <w:ind w:left="4320" w:hanging="360"/>
+      </w:pPr>
+      <w:rPr>
+        <w:rFonts w:ascii="Wingdings" w:hAnsi="Wingdings" w:hint="default"/>
+      </w:rPr>
+    </w:lvl>
+    <w:lvl w:ilvl="6" w:tplc="04090001" w:tentative="1">
+      <w:start w:val="1"/>
+      <w:numFmt w:val="bullet"/>
+      <w:lvlText w:val=""/>
+      <w:lvlJc w:val="left"/>
+      <w:pPr>
+        <w:ind w:left="5040" w:hanging="360"/>
+      </w:pPr>
+      <w:rPr>
+        <w:rFonts w:ascii="Symbol" w:hAnsi="Symbol" w:hint="default"/>
+      </w:rPr>
+    </w:lvl>
+    <w:lvl w:ilvl="7" w:tplc="04090003" w:tentative="1">
+      <w:start w:val="1"/>
+      <w:numFmt w:val="bullet"/>
+      <w:lvlText w:val="o"/>
+      <w:lvlJc w:val="left"/>
+      <w:pPr>
+        <w:ind w:left="5760" w:hanging="360"/>
+      </w:pPr>
+      <w:rPr>
+        <w:rFonts w:ascii="Courier New" w:hAnsi="Courier New" w:cs="Courier New" w:hint="default"/>
+      </w:rPr>
+    </w:lvl>
+    <w:lvl w:ilvl="8" w:tplc="04090005" w:tentative="1">
+      <w:start w:val="1"/>
+      <w:numFmt w:val="bullet"/>
+      <w:lvlText w:val=""/>
+      <w:lvlJc w:val="left"/>
+      <w:pPr>
+        <w:ind w:left="6480" w:hanging="360"/>
+      </w:pPr>
+      <w:rPr>
+        <w:rFonts w:ascii="Wingdings" w:hAnsi="Wingdings" w:hint="default"/>
+      </w:rPr>
+    </w:lvl>
+  </w:abstractNum>
+  <w:abstractNum w:abstractNumId="7" w15:restartNumberingAfterBreak="0">
     <w:nsid w:val="37A2126C"/>
     <w:multiLevelType w:val="hybridMultilevel"/>
     <w:tmpl w:val="D188CDBC"/>
@@ -3631,7 +4665,7 @@
       </w:rPr>
     </w:lvl>
   </w:abstractNum>
-  <w:abstractNum w:abstractNumId="5" w15:restartNumberingAfterBreak="0">
+  <w:abstractNum w:abstractNumId="8" w15:restartNumberingAfterBreak="0">
     <w:nsid w:val="3A1A30F4"/>
     <w:multiLevelType w:val="hybridMultilevel"/>
     <w:tmpl w:val="AC1A12BA"/>
@@ -3720,7 +4754,7 @@
       </w:pPr>
     </w:lvl>
   </w:abstractNum>
-  <w:abstractNum w:abstractNumId="6" w15:restartNumberingAfterBreak="0">
+  <w:abstractNum w:abstractNumId="9" w15:restartNumberingAfterBreak="0">
     <w:nsid w:val="3B946CEF"/>
     <w:multiLevelType w:val="hybridMultilevel"/>
     <w:tmpl w:val="61F684C2"/>
@@ -3807,7 +4841,7 @@
       </w:pPr>
     </w:lvl>
   </w:abstractNum>
-  <w:abstractNum w:abstractNumId="7" w15:restartNumberingAfterBreak="0">
+  <w:abstractNum w:abstractNumId="10" w15:restartNumberingAfterBreak="0">
     <w:nsid w:val="3EE75841"/>
     <w:multiLevelType w:val="hybridMultilevel"/>
     <w:tmpl w:val="E1A05A72"/>
@@ -3920,7 +4954,7 @@
       </w:rPr>
     </w:lvl>
   </w:abstractNum>
-  <w:abstractNum w:abstractNumId="8" w15:restartNumberingAfterBreak="0">
+  <w:abstractNum w:abstractNumId="11" w15:restartNumberingAfterBreak="0">
     <w:nsid w:val="40D43D2A"/>
     <w:multiLevelType w:val="hybridMultilevel"/>
     <w:tmpl w:val="51A6BEEA"/>
@@ -4006,7 +5040,7 @@
       </w:pPr>
     </w:lvl>
   </w:abstractNum>
-  <w:abstractNum w:abstractNumId="9" w15:restartNumberingAfterBreak="0">
+  <w:abstractNum w:abstractNumId="12" w15:restartNumberingAfterBreak="0">
     <w:nsid w:val="55B708FC"/>
     <w:multiLevelType w:val="hybridMultilevel"/>
     <w:tmpl w:val="FED605DA"/>
@@ -4092,7 +5126,7 @@
       </w:pPr>
     </w:lvl>
   </w:abstractNum>
-  <w:abstractNum w:abstractNumId="10" w15:restartNumberingAfterBreak="0">
+  <w:abstractNum w:abstractNumId="13" w15:restartNumberingAfterBreak="0">
     <w:nsid w:val="57511564"/>
     <w:multiLevelType w:val="hybridMultilevel"/>
     <w:tmpl w:val="528066EA"/>
@@ -4181,7 +5215,7 @@
       </w:pPr>
     </w:lvl>
   </w:abstractNum>
-  <w:abstractNum w:abstractNumId="11" w15:restartNumberingAfterBreak="0">
+  <w:abstractNum w:abstractNumId="14" w15:restartNumberingAfterBreak="0">
     <w:nsid w:val="59611D1A"/>
     <w:multiLevelType w:val="hybridMultilevel"/>
     <w:tmpl w:val="2BC0CB3E"/>
@@ -4294,7 +5328,7 @@
       </w:rPr>
     </w:lvl>
   </w:abstractNum>
-  <w:abstractNum w:abstractNumId="12" w15:restartNumberingAfterBreak="0">
+  <w:abstractNum w:abstractNumId="15" w15:restartNumberingAfterBreak="0">
     <w:nsid w:val="59FD7F8B"/>
     <w:multiLevelType w:val="hybridMultilevel"/>
     <w:tmpl w:val="BABC335A"/>
@@ -4407,7 +5441,7 @@
       </w:rPr>
     </w:lvl>
   </w:abstractNum>
-  <w:abstractNum w:abstractNumId="13" w15:restartNumberingAfterBreak="0">
+  <w:abstractNum w:abstractNumId="16" w15:restartNumberingAfterBreak="0">
     <w:nsid w:val="665E6C1A"/>
     <w:multiLevelType w:val="hybridMultilevel"/>
     <w:tmpl w:val="D11833DC"/>
@@ -4520,7 +5554,7 @@
       </w:rPr>
     </w:lvl>
   </w:abstractNum>
-  <w:abstractNum w:abstractNumId="14" w15:restartNumberingAfterBreak="0">
+  <w:abstractNum w:abstractNumId="17" w15:restartNumberingAfterBreak="0">
     <w:nsid w:val="6A2C772F"/>
     <w:multiLevelType w:val="hybridMultilevel"/>
     <w:tmpl w:val="26C0EE14"/>
@@ -4606,7 +5640,7 @@
       </w:pPr>
     </w:lvl>
   </w:abstractNum>
-  <w:abstractNum w:abstractNumId="15" w15:restartNumberingAfterBreak="0">
+  <w:abstractNum w:abstractNumId="18" w15:restartNumberingAfterBreak="0">
     <w:nsid w:val="6E8A7F74"/>
     <w:multiLevelType w:val="hybridMultilevel"/>
     <w:tmpl w:val="A4723A8A"/>
@@ -4692,7 +5726,120 @@
       </w:pPr>
     </w:lvl>
   </w:abstractNum>
-  <w:abstractNum w:abstractNumId="16" w15:restartNumberingAfterBreak="0">
+  <w:abstractNum w:abstractNumId="19" w15:restartNumberingAfterBreak="0">
+    <w:nsid w:val="6F0429FA"/>
+    <w:multiLevelType w:val="hybridMultilevel"/>
+    <w:tmpl w:val="4E6E2710"/>
+    <w:lvl w:ilvl="0" w:tplc="04090001">
+      <w:start w:val="1"/>
+      <w:numFmt w:val="bullet"/>
+      <w:lvlText w:val=""/>
+      <w:lvlJc w:val="left"/>
+      <w:pPr>
+        <w:ind w:left="720" w:hanging="360"/>
+      </w:pPr>
+      <w:rPr>
+        <w:rFonts w:ascii="Symbol" w:hAnsi="Symbol" w:hint="default"/>
+      </w:rPr>
+    </w:lvl>
+    <w:lvl w:ilvl="1" w:tplc="04090003" w:tentative="1">
+      <w:start w:val="1"/>
+      <w:numFmt w:val="bullet"/>
+      <w:lvlText w:val="o"/>
+      <w:lvlJc w:val="left"/>
+      <w:pPr>
+        <w:ind w:left="1440" w:hanging="360"/>
+      </w:pPr>
+      <w:rPr>
+        <w:rFonts w:ascii="Courier New" w:hAnsi="Courier New" w:cs="Courier New" w:hint="default"/>
+      </w:rPr>
+    </w:lvl>
+    <w:lvl w:ilvl="2" w:tplc="04090005" w:tentative="1">
+      <w:start w:val="1"/>
+      <w:numFmt w:val="bullet"/>
+      <w:lvlText w:val=""/>
+      <w:lvlJc w:val="left"/>
+      <w:pPr>
+        <w:ind w:left="2160" w:hanging="360"/>
+      </w:pPr>
+      <w:rPr>
+        <w:rFonts w:ascii="Wingdings" w:hAnsi="Wingdings" w:hint="default"/>
+      </w:rPr>
+    </w:lvl>
+    <w:lvl w:ilvl="3" w:tplc="04090001" w:tentative="1">
+      <w:start w:val="1"/>
+      <w:numFmt w:val="bullet"/>
+      <w:lvlText w:val=""/>
+      <w:lvlJc w:val="left"/>
+      <w:pPr>
+        <w:ind w:left="2880" w:hanging="360"/>
+      </w:pPr>
+      <w:rPr>
+        <w:rFonts w:ascii="Symbol" w:hAnsi="Symbol" w:hint="default"/>
+      </w:rPr>
+    </w:lvl>
+    <w:lvl w:ilvl="4" w:tplc="04090003" w:tentative="1">
+      <w:start w:val="1"/>
+      <w:numFmt w:val="bullet"/>
+      <w:lvlText w:val="o"/>
+      <w:lvlJc w:val="left"/>
+      <w:pPr>
+        <w:ind w:left="3600" w:hanging="360"/>
+      </w:pPr>
+      <w:rPr>
+        <w:rFonts w:ascii="Courier New" w:hAnsi="Courier New" w:cs="Courier New" w:hint="default"/>
+      </w:rPr>
+    </w:lvl>
+    <w:lvl w:ilvl="5" w:tplc="04090005" w:tentative="1">
+      <w:start w:val="1"/>
+      <w:numFmt w:val="bullet"/>
+      <w:lvlText w:val=""/>
+      <w:lvlJc w:val="left"/>
+      <w:pPr>
+        <w:ind w:left="4320" w:hanging="360"/>
+      </w:pPr>
+      <w:rPr>
+        <w:rFonts w:ascii="Wingdings" w:hAnsi="Wingdings" w:hint="default"/>
+      </w:rPr>
+    </w:lvl>
+    <w:lvl w:ilvl="6" w:tplc="04090001" w:tentative="1">
+      <w:start w:val="1"/>
+      <w:numFmt w:val="bullet"/>
+      <w:lvlText w:val=""/>
+      <w:lvlJc w:val="left"/>
+      <w:pPr>
+        <w:ind w:left="5040" w:hanging="360"/>
+      </w:pPr>
+      <w:rPr>
+        <w:rFonts w:ascii="Symbol" w:hAnsi="Symbol" w:hint="default"/>
+      </w:rPr>
+    </w:lvl>
+    <w:lvl w:ilvl="7" w:tplc="04090003" w:tentative="1">
+      <w:start w:val="1"/>
+      <w:numFmt w:val="bullet"/>
+      <w:lvlText w:val="o"/>
+      <w:lvlJc w:val="left"/>
+      <w:pPr>
+        <w:ind w:left="5760" w:hanging="360"/>
+      </w:pPr>
+      <w:rPr>
+        <w:rFonts w:ascii="Courier New" w:hAnsi="Courier New" w:cs="Courier New" w:hint="default"/>
+      </w:rPr>
+    </w:lvl>
+    <w:lvl w:ilvl="8" w:tplc="04090005" w:tentative="1">
+      <w:start w:val="1"/>
+      <w:numFmt w:val="bullet"/>
+      <w:lvlText w:val=""/>
+      <w:lvlJc w:val="left"/>
+      <w:pPr>
+        <w:ind w:left="6480" w:hanging="360"/>
+      </w:pPr>
+      <w:rPr>
+        <w:rFonts w:ascii="Wingdings" w:hAnsi="Wingdings" w:hint="default"/>
+      </w:rPr>
+    </w:lvl>
+  </w:abstractNum>
+  <w:abstractNum w:abstractNumId="20" w15:restartNumberingAfterBreak="0">
     <w:nsid w:val="7340333A"/>
     <w:multiLevelType w:val="hybridMultilevel"/>
     <w:tmpl w:val="0C3EF268"/>
@@ -4806,54 +5953,66 @@
     </w:lvl>
   </w:abstractNum>
   <w:num w:numId="1">
+    <w:abstractNumId w:val="16"/>
+  </w:num>
+  <w:num w:numId="2">
+    <w:abstractNumId w:val="20"/>
+  </w:num>
+  <w:num w:numId="3">
+    <w:abstractNumId w:val="5"/>
+  </w:num>
+  <w:num w:numId="4">
+    <w:abstractNumId w:val="18"/>
+  </w:num>
+  <w:num w:numId="5">
+    <w:abstractNumId w:val="15"/>
+  </w:num>
+  <w:num w:numId="6">
+    <w:abstractNumId w:val="10"/>
+  </w:num>
+  <w:num w:numId="7">
+    <w:abstractNumId w:val="4"/>
+  </w:num>
+  <w:num w:numId="8">
+    <w:abstractNumId w:val="17"/>
+  </w:num>
+  <w:num w:numId="9">
+    <w:abstractNumId w:val="12"/>
+  </w:num>
+  <w:num w:numId="10">
+    <w:abstractNumId w:val="8"/>
+  </w:num>
+  <w:num w:numId="11">
     <w:abstractNumId w:val="13"/>
   </w:num>
-  <w:num w:numId="2">
-    <w:abstractNumId w:val="16"/>
+  <w:num w:numId="12">
+    <w:abstractNumId w:val="7"/>
   </w:num>
-  <w:num w:numId="3">
+  <w:num w:numId="13">
+    <w:abstractNumId w:val="14"/>
+  </w:num>
+  <w:num w:numId="14">
+    <w:abstractNumId w:val="11"/>
+  </w:num>
+  <w:num w:numId="15">
     <w:abstractNumId w:val="3"/>
   </w:num>
-  <w:num w:numId="4">
-    <w:abstractNumId w:val="15"/>
+  <w:num w:numId="16">
+    <w:abstractNumId w:val="1"/>
   </w:num>
-  <w:num w:numId="5">
-    <w:abstractNumId w:val="12"/>
+  <w:num w:numId="17">
+    <w:abstractNumId w:val="9"/>
   </w:num>
-  <w:num w:numId="6">
-    <w:abstractNumId w:val="7"/>
-  </w:num>
-  <w:num w:numId="7">
+  <w:num w:numId="18">
     <w:abstractNumId w:val="2"/>
   </w:num>
-  <w:num w:numId="8">
-    <w:abstractNumId w:val="14"/>
+  <w:num w:numId="19">
+    <w:abstractNumId w:val="19"/>
   </w:num>
-  <w:num w:numId="9">
-    <w:abstractNumId w:val="9"/>
-  </w:num>
-  <w:num w:numId="10">
-    <w:abstractNumId w:val="5"/>
-  </w:num>
-  <w:num w:numId="11">
-    <w:abstractNumId w:val="10"/>
-  </w:num>
-  <w:num w:numId="12">
-    <w:abstractNumId w:val="4"/>
-  </w:num>
-  <w:num w:numId="13">
-    <w:abstractNumId w:val="11"/>
-  </w:num>
-  <w:num w:numId="14">
-    <w:abstractNumId w:val="8"/>
-  </w:num>
-  <w:num w:numId="15">
-    <w:abstractNumId w:val="1"/>
-  </w:num>
-  <w:num w:numId="16">
+  <w:num w:numId="20">
     <w:abstractNumId w:val="0"/>
   </w:num>
-  <w:num w:numId="17">
+  <w:num w:numId="21">
     <w:abstractNumId w:val="6"/>
   </w:num>
   <w:numIdMacAtCleanup w:val="7"/>
@@ -5257,7 +6416,7 @@
   <w:style w:type="paragraph" w:default="1" w:styleId="Normal">
     <w:name w:val="Normal"/>
     <w:qFormat/>
-    <w:rsid w:val="009E2622"/>
+    <w:rsid w:val="00294AFC"/>
     <w:pPr>
       <w:spacing w:line="360" w:lineRule="auto"/>
       <w:jc w:val="both"/>
@@ -5840,19 +6999,19 @@
     <w:pitch w:val="variable"/>
     <w:sig w:usb0="E0002EFF" w:usb1="C000785B" w:usb2="00000009" w:usb3="00000000" w:csb0="000001FF" w:csb1="00000000"/>
   </w:font>
+  <w:font w:name="Wingdings">
+    <w:panose1 w:val="05000000000000000000"/>
+    <w:charset w:val="02"/>
+    <w:family w:val="auto"/>
+    <w:pitch w:val="variable"/>
+    <w:sig w:usb0="00000000" w:usb1="10000000" w:usb2="00000000" w:usb3="00000000" w:csb0="80000000" w:csb1="00000000"/>
+  </w:font>
   <w:font w:name="Courier New">
     <w:panose1 w:val="02070309020205020404"/>
     <w:charset w:val="00"/>
     <w:family w:val="modern"/>
     <w:pitch w:val="fixed"/>
     <w:sig w:usb0="E0002EFF" w:usb1="C0007843" w:usb2="00000009" w:usb3="00000000" w:csb0="000001FF" w:csb1="00000000"/>
-  </w:font>
-  <w:font w:name="Wingdings">
-    <w:panose1 w:val="05000000000000000000"/>
-    <w:charset w:val="02"/>
-    <w:family w:val="auto"/>
-    <w:pitch w:val="variable"/>
-    <w:sig w:usb0="00000000" w:usb1="10000000" w:usb2="00000000" w:usb3="00000000" w:csb0="80000000" w:csb1="00000000"/>
   </w:font>
   <w:font w:name="Calibri">
     <w:panose1 w:val="020F0502020204030204"/>
@@ -5901,6 +7060,7 @@
   </w:compat>
   <w:rsids>
     <w:rsidRoot w:val="00DA1BA3"/>
+    <w:rsid w:val="00D15F8F"/>
     <w:rsid w:val="00DA1BA3"/>
   </w:rsids>
   <m:mathPr>
@@ -6361,6 +7521,18 @@
     <w:name w:val="CBAB97BAAEE642AE892E10FC3C46B240"/>
     <w:rsid w:val="00DA1BA3"/>
   </w:style>
+  <w:style w:type="paragraph" w:customStyle="1" w:styleId="4721FC8E18B94B5BB5F6395DE0187460">
+    <w:name w:val="4721FC8E18B94B5BB5F6395DE0187460"/>
+    <w:rsid w:val="00D15F8F"/>
+  </w:style>
+  <w:style w:type="paragraph" w:customStyle="1" w:styleId="1FEDBE9095154777A685B18C0968742A">
+    <w:name w:val="1FEDBE9095154777A685B18C0968742A"/>
+    <w:rsid w:val="00D15F8F"/>
+  </w:style>
+  <w:style w:type="paragraph" w:customStyle="1" w:styleId="33D4D05EA0EA4CC2AB1FBFC9E6E21445">
+    <w:name w:val="33D4D05EA0EA4CC2AB1FBFC9E6E21445"/>
+    <w:rsid w:val="00D15F8F"/>
+  </w:style>
 </w:styles>
 </file>
 
@@ -6637,7 +7809,7 @@
 </file>
 
 <file path=customXml/itemProps1.xml><?xml version="1.0" encoding="utf-8"?>
-<ds:datastoreItem xmlns:ds="http://schemas.openxmlformats.org/officeDocument/2006/customXml" ds:itemID="{867C2E5A-3C86-481F-87BA-7F40F7FC0C75}">
+<ds:datastoreItem xmlns:ds="http://schemas.openxmlformats.org/officeDocument/2006/customXml" ds:itemID="{4A22E35F-A1B3-4A6F-B24A-16FFEF7BD6D2}">
   <ds:schemaRefs>
     <ds:schemaRef ds:uri="http://schemas.openxmlformats.org/officeDocument/2006/bibliography"/>
   </ds:schemaRefs>

</xml_diff>

<commit_message>
Data Science with R Course for UpGrad
</commit_message>
<xml_diff>
--- a/Courses/UpGrad/01 Introduction to R/01 Introduction to R v1.docx
+++ b/Courses/UpGrad/01 Introduction to R/01 Introduction to R v1.docx
@@ -163,7 +163,7 @@
           <w:r>
             <w:fldChar w:fldCharType="separate"/>
           </w:r>
-          <w:hyperlink w:anchor="_Toc120382011" w:history="1">
+          <w:hyperlink w:anchor="_Toc120663525" w:history="1">
             <w:r>
               <w:rPr>
                 <w:rStyle w:val="Hyperlink"/>
@@ -198,7 +198,7 @@
               <w:rPr>
                 <w:webHidden/>
               </w:rPr>
-              <w:instrText xml:space="preserve"> PAGEREF _Toc120382011 \h </w:instrText>
+              <w:instrText xml:space="preserve"> PAGEREF _Toc120663525 \h </w:instrText>
             </w:r>
             <w:r>
               <w:rPr>
@@ -236,7 +236,7 @@
               <w:rFonts w:asciiTheme="minorHAnsi" w:eastAsiaTheme="minorEastAsia" w:hAnsiTheme="minorHAnsi" w:cstheme="minorBidi"/>
             </w:rPr>
           </w:pPr>
-          <w:hyperlink w:anchor="_Toc120382012" w:history="1">
+          <w:hyperlink w:anchor="_Toc120663526" w:history="1">
             <w:r>
               <w:rPr>
                 <w:rStyle w:val="Hyperlink"/>
@@ -271,7 +271,7 @@
               <w:rPr>
                 <w:webHidden/>
               </w:rPr>
-              <w:instrText xml:space="preserve"> PAGEREF _Toc120382012 \h </w:instrText>
+              <w:instrText xml:space="preserve"> PAGEREF _Toc120663526 \h </w:instrText>
             </w:r>
             <w:r>
               <w:rPr>
@@ -309,7 +309,7 @@
               <w:rFonts w:asciiTheme="minorHAnsi" w:eastAsiaTheme="minorEastAsia" w:hAnsiTheme="minorHAnsi" w:cstheme="minorBidi"/>
             </w:rPr>
           </w:pPr>
-          <w:hyperlink w:anchor="_Toc120382013" w:history="1">
+          <w:hyperlink w:anchor="_Toc120663527" w:history="1">
             <w:r>
               <w:rPr>
                 <w:rStyle w:val="Hyperlink"/>
@@ -344,7 +344,7 @@
               <w:rPr>
                 <w:webHidden/>
               </w:rPr>
-              <w:instrText xml:space="preserve"> PAGEREF _Toc120382013 \h </w:instrText>
+              <w:instrText xml:space="preserve"> PAGEREF _Toc120663527 \h </w:instrText>
             </w:r>
             <w:r>
               <w:rPr>
@@ -382,7 +382,7 @@
               <w:rFonts w:asciiTheme="minorHAnsi" w:eastAsiaTheme="minorEastAsia" w:hAnsiTheme="minorHAnsi" w:cstheme="minorBidi"/>
             </w:rPr>
           </w:pPr>
-          <w:hyperlink w:anchor="_Toc120382014" w:history="1">
+          <w:hyperlink w:anchor="_Toc120663528" w:history="1">
             <w:r>
               <w:rPr>
                 <w:rStyle w:val="Hyperlink"/>
@@ -417,7 +417,7 @@
               <w:rPr>
                 <w:webHidden/>
               </w:rPr>
-              <w:instrText xml:space="preserve"> PAGEREF _Toc120382014 \h </w:instrText>
+              <w:instrText xml:space="preserve"> PAGEREF _Toc120663528 \h </w:instrText>
             </w:r>
             <w:r>
               <w:rPr>
@@ -455,7 +455,7 @@
               <w:rFonts w:asciiTheme="minorHAnsi" w:eastAsiaTheme="minorEastAsia" w:hAnsiTheme="minorHAnsi" w:cstheme="minorBidi"/>
             </w:rPr>
           </w:pPr>
-          <w:hyperlink w:anchor="_Toc120382015" w:history="1">
+          <w:hyperlink w:anchor="_Toc120663529" w:history="1">
             <w:r>
               <w:rPr>
                 <w:rStyle w:val="Hyperlink"/>
@@ -490,7 +490,7 @@
               <w:rPr>
                 <w:webHidden/>
               </w:rPr>
-              <w:instrText xml:space="preserve"> PAGEREF _Toc120382015 \h </w:instrText>
+              <w:instrText xml:space="preserve"> PAGEREF _Toc120663529 \h </w:instrText>
             </w:r>
             <w:r>
               <w:rPr>
@@ -528,7 +528,7 @@
               <w:rFonts w:asciiTheme="minorHAnsi" w:eastAsiaTheme="minorEastAsia" w:hAnsiTheme="minorHAnsi" w:cstheme="minorBidi"/>
             </w:rPr>
           </w:pPr>
-          <w:hyperlink w:anchor="_Toc120382016" w:history="1">
+          <w:hyperlink w:anchor="_Toc120663530" w:history="1">
             <w:r>
               <w:rPr>
                 <w:rStyle w:val="Hyperlink"/>
@@ -563,7 +563,7 @@
               <w:rPr>
                 <w:webHidden/>
               </w:rPr>
-              <w:instrText xml:space="preserve"> PAGEREF _Toc120382016 \h </w:instrText>
+              <w:instrText xml:space="preserve"> PAGEREF _Toc120663530 \h </w:instrText>
             </w:r>
             <w:r>
               <w:rPr>
@@ -601,7 +601,7 @@
               <w:rFonts w:asciiTheme="minorHAnsi" w:eastAsiaTheme="minorEastAsia" w:hAnsiTheme="minorHAnsi" w:cstheme="minorBidi"/>
             </w:rPr>
           </w:pPr>
-          <w:hyperlink w:anchor="_Toc120382017" w:history="1">
+          <w:hyperlink w:anchor="_Toc120663531" w:history="1">
             <w:r>
               <w:rPr>
                 <w:rStyle w:val="Hyperlink"/>
@@ -636,7 +636,7 @@
               <w:rPr>
                 <w:webHidden/>
               </w:rPr>
-              <w:instrText xml:space="preserve"> PAGEREF _Toc120382017 \h </w:instrText>
+              <w:instrText xml:space="preserve"> PAGEREF _Toc120663531 \h </w:instrText>
             </w:r>
             <w:r>
               <w:rPr>
@@ -674,7 +674,7 @@
               <w:rFonts w:asciiTheme="minorHAnsi" w:eastAsiaTheme="minorEastAsia" w:hAnsiTheme="minorHAnsi" w:cstheme="minorBidi"/>
             </w:rPr>
           </w:pPr>
-          <w:hyperlink w:anchor="_Toc120382018" w:history="1">
+          <w:hyperlink w:anchor="_Toc120663532" w:history="1">
             <w:r>
               <w:rPr>
                 <w:rStyle w:val="Hyperlink"/>
@@ -709,7 +709,7 @@
               <w:rPr>
                 <w:webHidden/>
               </w:rPr>
-              <w:instrText xml:space="preserve"> PAGEREF _Toc120382018 \h </w:instrText>
+              <w:instrText xml:space="preserve"> PAGEREF _Toc120663532 \h </w:instrText>
             </w:r>
             <w:r>
               <w:rPr>
@@ -726,7 +726,7 @@
               <w:rPr>
                 <w:webHidden/>
               </w:rPr>
-              <w:t>8</w:t>
+              <w:t>9</w:t>
             </w:r>
             <w:r>
               <w:rPr>
@@ -747,7 +747,7 @@
               <w:rFonts w:asciiTheme="minorHAnsi" w:eastAsiaTheme="minorEastAsia" w:hAnsiTheme="minorHAnsi" w:cstheme="minorBidi"/>
             </w:rPr>
           </w:pPr>
-          <w:hyperlink w:anchor="_Toc120382019" w:history="1">
+          <w:hyperlink w:anchor="_Toc120663533" w:history="1">
             <w:r>
               <w:rPr>
                 <w:rStyle w:val="Hyperlink"/>
@@ -782,7 +782,7 @@
               <w:rPr>
                 <w:webHidden/>
               </w:rPr>
-              <w:instrText xml:space="preserve"> PAGEREF _Toc120382019 \h </w:instrText>
+              <w:instrText xml:space="preserve"> PAGEREF _Toc120663533 \h </w:instrText>
             </w:r>
             <w:r>
               <w:rPr>
@@ -799,7 +799,7 @@
               <w:rPr>
                 <w:webHidden/>
               </w:rPr>
-              <w:t>8</w:t>
+              <w:t>11</w:t>
             </w:r>
             <w:r>
               <w:rPr>
@@ -820,7 +820,7 @@
               <w:rFonts w:asciiTheme="minorHAnsi" w:eastAsiaTheme="minorEastAsia" w:hAnsiTheme="minorHAnsi" w:cstheme="minorBidi"/>
             </w:rPr>
           </w:pPr>
-          <w:hyperlink w:anchor="_Toc120382020" w:history="1">
+          <w:hyperlink w:anchor="_Toc120663534" w:history="1">
             <w:r>
               <w:rPr>
                 <w:rStyle w:val="Hyperlink"/>
@@ -837,7 +837,7 @@
               <w:rPr>
                 <w:rStyle w:val="Hyperlink"/>
               </w:rPr>
-              <w:t>Data Types in R</w:t>
+              <w:t>Data Types and Data Structures in R</w:t>
             </w:r>
             <w:r>
               <w:rPr>
@@ -855,7 +855,7 @@
               <w:rPr>
                 <w:webHidden/>
               </w:rPr>
-              <w:instrText xml:space="preserve"> PAGEREF _Toc120382020 \h </w:instrText>
+              <w:instrText xml:space="preserve"> PAGEREF _Toc120663534 \h </w:instrText>
             </w:r>
             <w:r>
               <w:rPr>
@@ -872,7 +872,7 @@
               <w:rPr>
                 <w:webHidden/>
               </w:rPr>
-              <w:t>8</w:t>
+              <w:t>12</w:t>
             </w:r>
             <w:r>
               <w:rPr>
@@ -893,7 +893,7 @@
               <w:rFonts w:asciiTheme="minorHAnsi" w:eastAsiaTheme="minorEastAsia" w:hAnsiTheme="minorHAnsi" w:cstheme="minorBidi"/>
             </w:rPr>
           </w:pPr>
-          <w:hyperlink w:anchor="_Toc120382021" w:history="1">
+          <w:hyperlink w:anchor="_Toc120663535" w:history="1">
             <w:r>
               <w:rPr>
                 <w:rStyle w:val="Hyperlink"/>
@@ -928,7 +928,7 @@
               <w:rPr>
                 <w:webHidden/>
               </w:rPr>
-              <w:instrText xml:space="preserve"> PAGEREF _Toc120382021 \h </w:instrText>
+              <w:instrText xml:space="preserve"> PAGEREF _Toc120663535 \h </w:instrText>
             </w:r>
             <w:r>
               <w:rPr>
@@ -945,7 +945,7 @@
               <w:rPr>
                 <w:webHidden/>
               </w:rPr>
-              <w:t>8</w:t>
+              <w:t>13</w:t>
             </w:r>
             <w:r>
               <w:rPr>
@@ -966,7 +966,7 @@
               <w:rFonts w:asciiTheme="minorHAnsi" w:eastAsiaTheme="minorEastAsia" w:hAnsiTheme="minorHAnsi" w:cstheme="minorBidi"/>
             </w:rPr>
           </w:pPr>
-          <w:hyperlink w:anchor="_Toc120382022" w:history="1">
+          <w:hyperlink w:anchor="_Toc120663536" w:history="1">
             <w:r>
               <w:rPr>
                 <w:rStyle w:val="Hyperlink"/>
@@ -1001,7 +1001,7 @@
               <w:rPr>
                 <w:webHidden/>
               </w:rPr>
-              <w:instrText xml:space="preserve"> PAGEREF _Toc120382022 \h </w:instrText>
+              <w:instrText xml:space="preserve"> PAGEREF _Toc120663536 \h </w:instrText>
             </w:r>
             <w:r>
               <w:rPr>
@@ -1018,7 +1018,7 @@
               <w:rPr>
                 <w:webHidden/>
               </w:rPr>
-              <w:t>8</w:t>
+              <w:t>13</w:t>
             </w:r>
             <w:r>
               <w:rPr>
@@ -1039,7 +1039,7 @@
               <w:rFonts w:asciiTheme="minorHAnsi" w:eastAsiaTheme="minorEastAsia" w:hAnsiTheme="minorHAnsi" w:cstheme="minorBidi"/>
             </w:rPr>
           </w:pPr>
-          <w:hyperlink w:anchor="_Toc120382023" w:history="1">
+          <w:hyperlink w:anchor="_Toc120663537" w:history="1">
             <w:r>
               <w:rPr>
                 <w:rStyle w:val="Hyperlink"/>
@@ -1074,7 +1074,7 @@
               <w:rPr>
                 <w:webHidden/>
               </w:rPr>
-              <w:instrText xml:space="preserve"> PAGEREF _Toc120382023 \h </w:instrText>
+              <w:instrText xml:space="preserve"> PAGEREF _Toc120663537 \h </w:instrText>
             </w:r>
             <w:r>
               <w:rPr>
@@ -1091,7 +1091,7 @@
               <w:rPr>
                 <w:webHidden/>
               </w:rPr>
-              <w:t>9</w:t>
+              <w:t>14</w:t>
             </w:r>
             <w:r>
               <w:rPr>
@@ -1112,7 +1112,7 @@
               <w:rFonts w:asciiTheme="minorHAnsi" w:eastAsiaTheme="minorEastAsia" w:hAnsiTheme="minorHAnsi" w:cstheme="minorBidi"/>
             </w:rPr>
           </w:pPr>
-          <w:hyperlink w:anchor="_Toc120382024" w:history="1">
+          <w:hyperlink w:anchor="_Toc120663538" w:history="1">
             <w:r>
               <w:rPr>
                 <w:rStyle w:val="Hyperlink"/>
@@ -1147,7 +1147,7 @@
               <w:rPr>
                 <w:webHidden/>
               </w:rPr>
-              <w:instrText xml:space="preserve"> PAGEREF _Toc120382024 \h </w:instrText>
+              <w:instrText xml:space="preserve"> PAGEREF _Toc120663538 \h </w:instrText>
             </w:r>
             <w:r>
               <w:rPr>
@@ -1164,7 +1164,7 @@
               <w:rPr>
                 <w:webHidden/>
               </w:rPr>
-              <w:t>10</w:t>
+              <w:t>17</w:t>
             </w:r>
             <w:r>
               <w:rPr>
@@ -1185,7 +1185,7 @@
               <w:rFonts w:asciiTheme="minorHAnsi" w:eastAsiaTheme="minorEastAsia" w:hAnsiTheme="minorHAnsi" w:cstheme="minorBidi"/>
             </w:rPr>
           </w:pPr>
-          <w:hyperlink w:anchor="_Toc120382025" w:history="1">
+          <w:hyperlink w:anchor="_Toc120663539" w:history="1">
             <w:r>
               <w:rPr>
                 <w:rStyle w:val="Hyperlink"/>
@@ -1202,7 +1202,7 @@
               <w:rPr>
                 <w:rStyle w:val="Hyperlink"/>
               </w:rPr>
-              <w:t>Data Wrangling in R</w:t>
+              <w:t>Visualization with R</w:t>
             </w:r>
             <w:r>
               <w:rPr>
@@ -1220,7 +1220,7 @@
               <w:rPr>
                 <w:webHidden/>
               </w:rPr>
-              <w:instrText xml:space="preserve"> PAGEREF _Toc120382025 \h </w:instrText>
+              <w:instrText xml:space="preserve"> PAGEREF _Toc120663539 \h </w:instrText>
             </w:r>
             <w:r>
               <w:rPr>
@@ -1237,7 +1237,7 @@
               <w:rPr>
                 <w:webHidden/>
               </w:rPr>
-              <w:t>10</w:t>
+              <w:t>18</w:t>
             </w:r>
             <w:r>
               <w:rPr>
@@ -1258,7 +1258,7 @@
               <w:rFonts w:asciiTheme="minorHAnsi" w:eastAsiaTheme="minorEastAsia" w:hAnsiTheme="minorHAnsi" w:cstheme="minorBidi"/>
             </w:rPr>
           </w:pPr>
-          <w:hyperlink w:anchor="_Toc120382026" w:history="1">
+          <w:hyperlink w:anchor="_Toc120663540" w:history="1">
             <w:r>
               <w:rPr>
                 <w:rStyle w:val="Hyperlink"/>
@@ -1275,7 +1275,7 @@
               <w:rPr>
                 <w:rStyle w:val="Hyperlink"/>
               </w:rPr>
-              <w:t>Visualization with R</w:t>
+              <w:t>Applications of Machine Learning in R</w:t>
             </w:r>
             <w:r>
               <w:rPr>
@@ -1293,7 +1293,7 @@
               <w:rPr>
                 <w:webHidden/>
               </w:rPr>
-              <w:instrText xml:space="preserve"> PAGEREF _Toc120382026 \h </w:instrText>
+              <w:instrText xml:space="preserve"> PAGEREF _Toc120663540 \h </w:instrText>
             </w:r>
             <w:r>
               <w:rPr>
@@ -1310,7 +1310,7 @@
               <w:rPr>
                 <w:webHidden/>
               </w:rPr>
-              <w:t>10</w:t>
+              <w:t>22</w:t>
             </w:r>
             <w:r>
               <w:rPr>
@@ -1331,7 +1331,7 @@
               <w:rFonts w:asciiTheme="minorHAnsi" w:eastAsiaTheme="minorEastAsia" w:hAnsiTheme="minorHAnsi" w:cstheme="minorBidi"/>
             </w:rPr>
           </w:pPr>
-          <w:hyperlink w:anchor="_Toc120382027" w:history="1">
+          <w:hyperlink w:anchor="_Toc120663541" w:history="1">
             <w:r>
               <w:rPr>
                 <w:rStyle w:val="Hyperlink"/>
@@ -1348,7 +1348,7 @@
               <w:rPr>
                 <w:rStyle w:val="Hyperlink"/>
               </w:rPr>
-              <w:t>Applications of Machine Learning in R</w:t>
+              <w:t>AI in R</w:t>
             </w:r>
             <w:r>
               <w:rPr>
@@ -1366,7 +1366,7 @@
               <w:rPr>
                 <w:webHidden/>
               </w:rPr>
-              <w:instrText xml:space="preserve"> PAGEREF _Toc120382027 \h </w:instrText>
+              <w:instrText xml:space="preserve"> PAGEREF _Toc120663541 \h </w:instrText>
             </w:r>
             <w:r>
               <w:rPr>
@@ -1383,7 +1383,7 @@
               <w:rPr>
                 <w:webHidden/>
               </w:rPr>
-              <w:t>10</w:t>
+              <w:t>23</w:t>
             </w:r>
             <w:r>
               <w:rPr>
@@ -1404,7 +1404,7 @@
               <w:rFonts w:asciiTheme="minorHAnsi" w:eastAsiaTheme="minorEastAsia" w:hAnsiTheme="minorHAnsi" w:cstheme="minorBidi"/>
             </w:rPr>
           </w:pPr>
-          <w:hyperlink w:anchor="_Toc120382028" w:history="1">
+          <w:hyperlink w:anchor="_Toc120663542" w:history="1">
             <w:r>
               <w:rPr>
                 <w:rStyle w:val="Hyperlink"/>
@@ -1421,7 +1421,7 @@
               <w:rPr>
                 <w:rStyle w:val="Hyperlink"/>
               </w:rPr>
-              <w:t>AI in R</w:t>
+              <w:t>Thank you!</w:t>
             </w:r>
             <w:r>
               <w:rPr>
@@ -1439,7 +1439,7 @@
               <w:rPr>
                 <w:webHidden/>
               </w:rPr>
-              <w:instrText xml:space="preserve"> PAGEREF _Toc120382028 \h </w:instrText>
+              <w:instrText xml:space="preserve"> PAGEREF _Toc120663542 \h </w:instrText>
             </w:r>
             <w:r>
               <w:rPr>
@@ -1456,7 +1456,7 @@
               <w:rPr>
                 <w:webHidden/>
               </w:rPr>
-              <w:t>10</w:t>
+              <w:t>23</w:t>
             </w:r>
             <w:r>
               <w:rPr>
@@ -1477,7 +1477,7 @@
               <w:rFonts w:asciiTheme="minorHAnsi" w:eastAsiaTheme="minorEastAsia" w:hAnsiTheme="minorHAnsi" w:cstheme="minorBidi"/>
             </w:rPr>
           </w:pPr>
-          <w:hyperlink w:anchor="_Toc120382029" w:history="1">
+          <w:hyperlink w:anchor="_Toc120663543" w:history="1">
             <w:r>
               <w:rPr>
                 <w:rStyle w:val="Hyperlink"/>
@@ -1494,7 +1494,7 @@
               <w:rPr>
                 <w:rStyle w:val="Hyperlink"/>
               </w:rPr>
-              <w:t>Thank you!</w:t>
+              <w:t>Author</w:t>
             </w:r>
             <w:r>
               <w:rPr>
@@ -1512,7 +1512,7 @@
               <w:rPr>
                 <w:webHidden/>
               </w:rPr>
-              <w:instrText xml:space="preserve"> PAGEREF _Toc120382029 \h </w:instrText>
+              <w:instrText xml:space="preserve"> PAGEREF _Toc120663543 \h </w:instrText>
             </w:r>
             <w:r>
               <w:rPr>
@@ -1529,7 +1529,7 @@
               <w:rPr>
                 <w:webHidden/>
               </w:rPr>
-              <w:t>10</w:t>
+              <w:t>25</w:t>
             </w:r>
             <w:r>
               <w:rPr>
@@ -1550,7 +1550,7 @@
               <w:rFonts w:asciiTheme="minorHAnsi" w:eastAsiaTheme="minorEastAsia" w:hAnsiTheme="minorHAnsi" w:cstheme="minorBidi"/>
             </w:rPr>
           </w:pPr>
-          <w:hyperlink w:anchor="_Toc120382030" w:history="1">
+          <w:hyperlink w:anchor="_Toc120663544" w:history="1">
             <w:r>
               <w:rPr>
                 <w:rStyle w:val="Hyperlink"/>
@@ -1567,7 +1567,7 @@
               <w:rPr>
                 <w:rStyle w:val="Hyperlink"/>
               </w:rPr>
-              <w:t>Author</w:t>
+              <w:t>Archive</w:t>
             </w:r>
             <w:r>
               <w:rPr>
@@ -1585,7 +1585,7 @@
               <w:rPr>
                 <w:webHidden/>
               </w:rPr>
-              <w:instrText xml:space="preserve"> PAGEREF _Toc120382030 \h </w:instrText>
+              <w:instrText xml:space="preserve"> PAGEREF _Toc120663544 \h </w:instrText>
             </w:r>
             <w:r>
               <w:rPr>
@@ -1602,80 +1602,7 @@
               <w:rPr>
                 <w:webHidden/>
               </w:rPr>
-              <w:t>12</w:t>
-            </w:r>
-            <w:r>
-              <w:rPr>
-                <w:webHidden/>
-              </w:rPr>
-              <w:fldChar w:fldCharType="end"/>
-            </w:r>
-          </w:hyperlink>
-        </w:p>
-        <w:p>
-          <w:pPr>
-            <w:pStyle w:val="TOC1"/>
-            <w:tabs>
-              <w:tab w:val="left" w:pos="660"/>
-              <w:tab w:val="right" w:leader="dot" w:pos="9350"/>
-            </w:tabs>
-            <w:rPr>
-              <w:rFonts w:asciiTheme="minorHAnsi" w:eastAsiaTheme="minorEastAsia" w:hAnsiTheme="minorHAnsi" w:cstheme="minorBidi"/>
-            </w:rPr>
-          </w:pPr>
-          <w:hyperlink w:anchor="_Toc120382031" w:history="1">
-            <w:r>
-              <w:rPr>
-                <w:rStyle w:val="Hyperlink"/>
-              </w:rPr>
-              <w:t>21.</w:t>
-            </w:r>
-            <w:r>
-              <w:rPr>
-                <w:rFonts w:asciiTheme="minorHAnsi" w:eastAsiaTheme="minorEastAsia" w:hAnsiTheme="minorHAnsi" w:cstheme="minorBidi"/>
-              </w:rPr>
-              <w:tab/>
-            </w:r>
-            <w:r>
-              <w:rPr>
-                <w:rStyle w:val="Hyperlink"/>
-              </w:rPr>
-              <w:t>Archive</w:t>
-            </w:r>
-            <w:r>
-              <w:rPr>
-                <w:webHidden/>
-              </w:rPr>
-              <w:tab/>
-            </w:r>
-            <w:r>
-              <w:rPr>
-                <w:webHidden/>
-              </w:rPr>
-              <w:fldChar w:fldCharType="begin"/>
-            </w:r>
-            <w:r>
-              <w:rPr>
-                <w:webHidden/>
-              </w:rPr>
-              <w:instrText xml:space="preserve"> PAGEREF _Toc120382031 \h </w:instrText>
-            </w:r>
-            <w:r>
-              <w:rPr>
-                <w:webHidden/>
-              </w:rPr>
-            </w:r>
-            <w:r>
-              <w:rPr>
-                <w:webHidden/>
-              </w:rPr>
-              <w:fldChar w:fldCharType="separate"/>
-            </w:r>
-            <w:r>
-              <w:rPr>
-                <w:webHidden/>
-              </w:rPr>
-              <w:t>12</w:t>
+              <w:t>25</w:t>
             </w:r>
             <w:r>
               <w:rPr>
@@ -1708,7 +1635,7 @@
       <w:pPr>
         <w:pStyle w:val="Heading1"/>
       </w:pPr>
-      <w:bookmarkStart w:id="0" w:name="_Toc120382011"/>
+      <w:bookmarkStart w:id="0" w:name="_Toc120663525"/>
       <w:r>
         <w:t>Introduction</w:t>
       </w:r>
@@ -1838,7 +1765,7 @@
       <w:pPr>
         <w:pStyle w:val="Heading1"/>
       </w:pPr>
-      <w:bookmarkStart w:id="1" w:name="_Toc120382012"/>
+      <w:bookmarkStart w:id="1" w:name="_Toc120663526"/>
       <w:r>
         <w:lastRenderedPageBreak/>
         <w:t>What is Data?</w:t>
@@ -1889,7 +1816,7 @@
       <w:pPr>
         <w:pStyle w:val="Heading1"/>
       </w:pPr>
-      <w:bookmarkStart w:id="2" w:name="_Toc120382013"/>
+      <w:bookmarkStart w:id="2" w:name="_Toc120663527"/>
       <w:r>
         <w:t>What is R?</w:t>
       </w:r>
@@ -2138,7 +2065,7 @@
       <w:pPr>
         <w:pStyle w:val="Heading1"/>
       </w:pPr>
-      <w:bookmarkStart w:id="3" w:name="_Toc120382014"/>
+      <w:bookmarkStart w:id="3" w:name="_Toc120663528"/>
       <w:r>
         <w:t>The applications of R - (Talk about RStudio)</w:t>
       </w:r>
@@ -2324,7 +2251,7 @@
       <w:pPr>
         <w:pStyle w:val="Heading1"/>
       </w:pPr>
-      <w:bookmarkStart w:id="4" w:name="_Toc120382015"/>
+      <w:bookmarkStart w:id="4" w:name="_Toc120663529"/>
       <w:r>
         <w:t>What is an R Script?</w:t>
       </w:r>
@@ -2530,7 +2457,7 @@
       <w:pPr>
         <w:pStyle w:val="Heading1"/>
       </w:pPr>
-      <w:bookmarkStart w:id="5" w:name="_Toc120382016"/>
+      <w:bookmarkStart w:id="5" w:name="_Toc120663530"/>
       <w:r>
         <w:t>What are packages in R</w:t>
       </w:r>
@@ -2606,7 +2533,7 @@
       <w:pPr>
         <w:pStyle w:val="Heading1"/>
       </w:pPr>
-      <w:bookmarkStart w:id="6" w:name="_Toc120382017"/>
+      <w:bookmarkStart w:id="6" w:name="_Toc120663531"/>
       <w:r>
         <w:t>Commonly used packages in R</w:t>
       </w:r>
@@ -2751,7 +2678,7 @@
       <w:pPr>
         <w:pStyle w:val="Heading1"/>
       </w:pPr>
-      <w:bookmarkStart w:id="7" w:name="_Toc120382018"/>
+      <w:bookmarkStart w:id="7" w:name="_Toc120663532"/>
       <w:r>
         <w:t>R for statistical analysis</w:t>
       </w:r>
@@ -3091,7 +3018,7 @@
       <w:pPr>
         <w:pStyle w:val="Heading1"/>
       </w:pPr>
-      <w:bookmarkStart w:id="8" w:name="_Toc120382019"/>
+      <w:bookmarkStart w:id="8" w:name="_Toc120663533"/>
       <w:r>
         <w:lastRenderedPageBreak/>
         <w:t>Excel versus R versus Python</w:t>
@@ -3447,7 +3374,7 @@
         <w:pStyle w:val="Heading1"/>
         <w:ind w:left="360" w:hanging="450"/>
       </w:pPr>
-      <w:bookmarkStart w:id="9" w:name="_Toc120382020"/>
+      <w:bookmarkStart w:id="9" w:name="_Toc120663534"/>
       <w:r>
         <w:t xml:space="preserve">Data Types </w:t>
       </w:r>
@@ -3713,7 +3640,7 @@
         <w:pStyle w:val="Heading1"/>
         <w:ind w:left="360" w:hanging="450"/>
       </w:pPr>
-      <w:bookmarkStart w:id="10" w:name="_Toc120382021"/>
+      <w:bookmarkStart w:id="10" w:name="_Toc120663535"/>
       <w:r>
         <w:t>Coding with R – Installation of R / R Studio</w:t>
       </w:r>
@@ -3774,14 +3701,13 @@
         <w:pStyle w:val="Heading1"/>
         <w:ind w:left="360" w:hanging="450"/>
       </w:pPr>
-      <w:bookmarkStart w:id="11" w:name="_Toc120382022"/>
+      <w:bookmarkStart w:id="11" w:name="_Toc120663536"/>
       <w:r>
         <w:t>How to read a dataset in R</w:t>
       </w:r>
       <w:bookmarkEnd w:id="11"/>
     </w:p>
     <w:p>
-      <w:bookmarkStart w:id="12" w:name="_Toc120382023"/>
       <w:r>
         <w:t>As discussed before R is a coding language that primarily deals with Statistical Analysis and Modeling, but in-order for us to do this we first need to have some data, right?</w:t>
       </w:r>
@@ -3833,6 +3759,7 @@
       <w:pPr>
         <w:pStyle w:val="Heading1"/>
       </w:pPr>
+      <w:bookmarkStart w:id="12" w:name="_Toc120663537"/>
       <w:r>
         <w:t>Data Operations in R</w:t>
       </w:r>
@@ -4161,7 +4088,7 @@
       <w:pPr>
         <w:pStyle w:val="Heading1"/>
       </w:pPr>
-      <w:bookmarkStart w:id="13" w:name="_Toc120382024"/>
+      <w:bookmarkStart w:id="13" w:name="_Toc120663538"/>
       <w:r>
         <w:t>Data Wrangling in R</w:t>
       </w:r>
@@ -4218,7 +4145,7 @@
       <w:pPr>
         <w:pStyle w:val="Heading1"/>
       </w:pPr>
-      <w:bookmarkStart w:id="14" w:name="_Toc120382026"/>
+      <w:bookmarkStart w:id="14" w:name="_Toc120663539"/>
       <w:r>
         <w:t>Visualization with R</w:t>
       </w:r>
@@ -4645,38 +4572,356 @@
       <w:r>
         <w:t>The ggplot2 package is a powerful graphics package in R. You build a ggplot up piece by piece, combining the pieces with the “+” operator. Graphics using ggplot2 can be tailored to your analysis. You can create histograms for example, but the beauty is you will be able to fully customize this by addig labels to the axes as well as changing the colour, font and also a legend to give you a descriptive graph with all the information you need.</w:t>
       </w:r>
-      <w:bookmarkStart w:id="15" w:name="_GoBack"/>
+    </w:p>
+    <w:p>
+      <w:pPr>
+        <w:pStyle w:val="Heading1"/>
+      </w:pPr>
+      <w:bookmarkStart w:id="15" w:name="_Toc120663540"/>
+      <w:r>
+        <w:t>Applications of Machine Learning in R</w:t>
+      </w:r>
       <w:bookmarkEnd w:id="15"/>
     </w:p>
     <w:p>
+      <w:r>
+        <w:t xml:space="preserve">Welcome to this session on Applications of Machine Learning in R. If you are already familiar with Machine Learning, </w:t>
+      </w:r>
+      <w:r>
+        <w:t>let me tell you that there are several packages in R, which help us do regression, classification, clustering, association analysis, anomaly detection</w:t>
+      </w:r>
+      <w:r>
+        <w:t xml:space="preserve"> and recommendations</w:t>
+      </w:r>
+      <w:r>
+        <w:t>.</w:t>
+      </w:r>
+    </w:p>
+    <w:p>
+      <w:r>
+        <w:lastRenderedPageBreak/>
+        <w:t xml:space="preserve">If you are not familiar, </w:t>
+      </w:r>
+      <w:r>
+        <w:t>perfect! T</w:t>
+      </w:r>
+      <w:r>
+        <w:t xml:space="preserve">hen this session is </w:t>
+      </w:r>
+      <w:r>
+        <w:t xml:space="preserve">specially designed </w:t>
+      </w:r>
+      <w:r>
+        <w:t xml:space="preserve">to give you </w:t>
+      </w:r>
+      <w:r>
+        <w:t>an intuition</w:t>
+      </w:r>
+      <w:r>
+        <w:t xml:space="preserve"> of the world of possibilities of R. Let’s go over some quick pointers on Machine Learning to give you a head-start. There are three categories of Machine Learning</w:t>
+      </w:r>
+    </w:p>
+    <w:p>
+      <w:pPr>
+        <w:pStyle w:val="ListParagraph"/>
+        <w:numPr>
+          <w:ilvl w:val="0"/>
+          <w:numId w:val="29"/>
+        </w:numPr>
+      </w:pPr>
+      <w:r>
+        <w:rPr>
+          <w:b/>
+        </w:rPr>
+        <w:t>Supervised Learning</w:t>
+      </w:r>
+      <w:r>
+        <w:t>:</w:t>
+      </w:r>
+      <w:r>
+        <w:t xml:space="preserve"> As human beings we learn from our past success and mistakes and gain an intuition as to what a right and wrong decision can be. Supervised learning is where we have labelled examples of datasets and the machine learning model can learn </w:t>
+      </w:r>
+      <w:r>
+        <w:t>under supervision.</w:t>
+      </w:r>
+    </w:p>
+    <w:p>
+      <w:pPr>
+        <w:pStyle w:val="ListParagraph"/>
+        <w:numPr>
+          <w:ilvl w:val="0"/>
+          <w:numId w:val="29"/>
+        </w:numPr>
+      </w:pPr>
+      <w:r>
+        <w:rPr>
+          <w:b/>
+        </w:rPr>
+        <w:t>Unsupervised Learning</w:t>
+      </w:r>
+      <w:r>
+        <w:t>:</w:t>
+      </w:r>
+      <w:r>
+        <w:t xml:space="preserve"> Unsupervised learning is when the machine learning model does not have context on the data, but is able to figure out patterns and cluster unlabelled datasets.</w:t>
+      </w:r>
+    </w:p>
+    <w:p>
+      <w:pPr>
+        <w:pStyle w:val="ListParagraph"/>
+        <w:numPr>
+          <w:ilvl w:val="0"/>
+          <w:numId w:val="29"/>
+        </w:numPr>
+      </w:pPr>
+      <w:r>
+        <w:rPr>
+          <w:b/>
+        </w:rPr>
+        <w:t>Reinforcement Learning</w:t>
+      </w:r>
+      <w:r>
+        <w:t>:</w:t>
+      </w:r>
+      <w:r>
+        <w:t xml:space="preserve"> If we were to get a dog to behave well, we treat it for good actions and penalizze it for wrong actions. Similarly, reinforcement learning is when the machine learning agent is rewarded for correct decisions and penalized for wrong choices. Gradually, the model learns the right way of going about it.</w:t>
+      </w:r>
+    </w:p>
+    <w:p>
+      <w:r>
+        <w:t>Great, now let us go over some of the applications of Machine Learning in R:</w:t>
+      </w:r>
+    </w:p>
+    <w:p>
+      <w:pPr>
+        <w:pStyle w:val="ListParagraph"/>
+        <w:numPr>
+          <w:ilvl w:val="0"/>
+          <w:numId w:val="30"/>
+        </w:numPr>
+      </w:pPr>
+      <w:r>
+        <w:rPr>
+          <w:b/>
+        </w:rPr>
+        <w:t>Analysing Social Networks</w:t>
+      </w:r>
+      <w:r>
+        <w:t>: Social media</w:t>
+      </w:r>
+      <w:r>
+        <w:t xml:space="preserve"> </w:t>
+      </w:r>
+      <w:r>
+        <w:t xml:space="preserve">is one of the best sources of data. Analysis can be done on the sentiment of a particular brand on whether the sentiment is positive or negative. </w:t>
+      </w:r>
+    </w:p>
+    <w:p>
+      <w:pPr>
+        <w:pStyle w:val="ListParagraph"/>
+        <w:numPr>
+          <w:ilvl w:val="0"/>
+          <w:numId w:val="30"/>
+        </w:numPr>
+      </w:pPr>
+      <w:r>
+        <w:rPr>
+          <w:b/>
+        </w:rPr>
+        <w:t>Behavioral Insights on Marketing Campaigns</w:t>
+      </w:r>
+      <w:r>
+        <w:t>:</w:t>
+      </w:r>
+      <w:r>
+        <w:t xml:space="preserve"> We can learn more about popular products based on customer’s behaviour to email or social media marketing campaigns. </w:t>
+      </w:r>
+    </w:p>
+    <w:p>
+      <w:pPr>
+        <w:pStyle w:val="ListParagraph"/>
+        <w:numPr>
+          <w:ilvl w:val="0"/>
+          <w:numId w:val="30"/>
+        </w:numPr>
+      </w:pPr>
+      <w:r>
+        <w:rPr>
+          <w:b/>
+        </w:rPr>
+        <w:t>Recommending Product</w:t>
+      </w:r>
+      <w:r>
+        <w:t>s:</w:t>
+      </w:r>
+      <w:r>
+        <w:t xml:space="preserve"> Any sort of recommendation you see in terms of prodcuts, videos, jobs etc. can be done using a programminng language like R</w:t>
+      </w:r>
+    </w:p>
+    <w:p>
+      <w:pPr>
+        <w:pStyle w:val="ListParagraph"/>
+        <w:numPr>
+          <w:ilvl w:val="0"/>
+          <w:numId w:val="30"/>
+        </w:numPr>
+      </w:pPr>
+      <w:r>
+        <w:rPr>
+          <w:b/>
+        </w:rPr>
+        <w:t>Detection of Online Fraud</w:t>
+      </w:r>
+      <w:r>
+        <w:t>:</w:t>
+      </w:r>
+      <w:r>
+        <w:t xml:space="preserve"> Based on historical patterns of a customer, it is possible to identify when a fraudulent transaction has happened in near real-time</w:t>
+      </w:r>
+    </w:p>
+    <w:p>
+      <w:pPr>
+        <w:pStyle w:val="ListParagraph"/>
+        <w:numPr>
+          <w:ilvl w:val="0"/>
+          <w:numId w:val="30"/>
+        </w:numPr>
+      </w:pPr>
+      <w:r>
+        <w:rPr>
+          <w:b/>
+        </w:rPr>
+        <w:t>Healthcare and disease detection</w:t>
+      </w:r>
+      <w:r>
+        <w:t>:</w:t>
+      </w:r>
+      <w:r>
+        <w:t xml:space="preserve"> Based on historical medical records, images and doctor’s notes, it is possible to predict with some likelihood of the patient having a disease</w:t>
+      </w:r>
+    </w:p>
+    <w:p>
+      <w:pPr>
+        <w:pStyle w:val="ListParagraph"/>
+        <w:numPr>
+          <w:ilvl w:val="0"/>
+          <w:numId w:val="30"/>
+        </w:numPr>
+      </w:pPr>
+      <w:r>
+        <w:rPr>
+          <w:b/>
+        </w:rPr>
+        <w:t>Voice Search</w:t>
+      </w:r>
+      <w:r>
+        <w:t>:</w:t>
+      </w:r>
+      <w:r>
+        <w:t xml:space="preserve"> It is possible to convert speech to text and perform virtual actions through virtual assistants like Siri and Alexa</w:t>
+      </w:r>
+    </w:p>
+    <w:p>
+      <w:r>
+        <w:t>We have now gone over some of the applications of Machine Learning that is possible with R. Let’s try to understand a little more on what makes R a great language to implement Machine Learning:</w:t>
+      </w:r>
+    </w:p>
+    <w:p>
+      <w:pPr>
+        <w:pStyle w:val="ListParagraph"/>
+        <w:numPr>
+          <w:ilvl w:val="0"/>
+          <w:numId w:val="31"/>
+        </w:numPr>
+      </w:pPr>
+      <w:r>
+        <w:rPr>
+          <w:b/>
+        </w:rPr>
+        <w:lastRenderedPageBreak/>
+        <w:t>Best set of analytical and statistical libraries</w:t>
+      </w:r>
+      <w:r>
+        <w:t>:</w:t>
+      </w:r>
+      <w:r>
+        <w:t xml:space="preserve"> R has a wide ranging set of well-maintained and community supported libraries that can be used for a plethora of tasks. This makes R a highly favourable language for machine learning and analytics in general</w:t>
+      </w:r>
+    </w:p>
+    <w:p>
+      <w:pPr>
+        <w:pStyle w:val="ListParagraph"/>
+        <w:numPr>
+          <w:ilvl w:val="0"/>
+          <w:numId w:val="31"/>
+        </w:numPr>
+      </w:pPr>
+      <w:r>
+        <w:rPr>
+          <w:b/>
+        </w:rPr>
+        <w:t>Prototyping data visualizations</w:t>
+      </w:r>
+      <w:r>
+        <w:t>:</w:t>
+      </w:r>
+      <w:r>
+        <w:t xml:space="preserve"> R is one of the best programming languages for data visualizations. We have the ability to quickly build efficient and clean visuals to perform quick analysis of data</w:t>
+      </w:r>
+      <w:r>
+        <w:t>.</w:t>
+      </w:r>
+    </w:p>
+    <w:p>
+      <w:pPr>
+        <w:pStyle w:val="ListParagraph"/>
+        <w:numPr>
+          <w:ilvl w:val="0"/>
+          <w:numId w:val="31"/>
+        </w:numPr>
+      </w:pPr>
+      <w:r>
+        <w:rPr>
+          <w:b/>
+        </w:rPr>
+        <w:t>Easy to consume explanatory code</w:t>
+      </w:r>
+      <w:r>
+        <w:t>:</w:t>
+      </w:r>
+      <w:r>
+        <w:t xml:space="preserve"> R is definitely one of the best languages to get started with machine learning as it is easy to learn and implement projects in R. A lot of academic courses use R as an entry point into the Data Science world, given it’s wide ranging use and extensive documentation</w:t>
+      </w:r>
+    </w:p>
+    <w:p>
+      <w:r>
+        <w:t>In this session, we have had a chance to go over a preliminary understanding of machine learning, the applications of R in machine learning and why R is one of the best languages to get started with the implementation of machine learning.</w:t>
+      </w:r>
+    </w:p>
+    <w:p>
       <w:pPr>
         <w:pStyle w:val="Heading1"/>
       </w:pPr>
-      <w:bookmarkStart w:id="16" w:name="_Toc120382027"/>
-      <w:r>
-        <w:t>Applications of Machine Learning in R</w:t>
+      <w:bookmarkStart w:id="16" w:name="_Toc120663542"/>
+      <w:r>
+        <w:t xml:space="preserve">Conclusion &amp; </w:t>
+      </w:r>
+      <w:r>
+        <w:t>Thank you!</w:t>
       </w:r>
       <w:bookmarkEnd w:id="16"/>
     </w:p>
     <w:p>
-      <w:pPr>
-        <w:pStyle w:val="Heading1"/>
-      </w:pPr>
-      <w:bookmarkStart w:id="17" w:name="_Toc120382028"/>
-      <w:r>
-        <w:t>AI in R</w:t>
-      </w:r>
+      <w:r>
+        <w:t>Well, that was definitely an interesting journey, congratulations on sticking it out! Kudos to your effort. One of the main things that most people struggle with is getting thoughts to actions. You have begun by getting a taste of what Data Science with R feels like. There is definitely a long, but incredible journey ahead of you. Remember, the best way to learn Data Science is to simply do it!</w:t>
+      </w:r>
+    </w:p>
+    <w:p>
+      <w:r>
+        <w:t>Through this course, we world to understand more about what is R, Rscripts, the packages in R, how we use R for statistical analysis, how R stacks up against Python, more about how you can get started to coding with R, visualizations, and the applications of R. I am Anish Mahapatra, your teacher and thank you for deciding to spend you time with me. Please feel free to Google Me – Anish Mahapatra, to learn more about me.</w:t>
+      </w:r>
+      <w:bookmarkStart w:id="17" w:name="_GoBack"/>
       <w:bookmarkEnd w:id="17"/>
-    </w:p>
-    <w:p>
-      <w:pPr>
-        <w:pStyle w:val="Heading1"/>
-      </w:pPr>
-      <w:bookmarkStart w:id="18" w:name="_Toc120382029"/>
-      <w:r>
-        <w:t>Thank you!</w:t>
-      </w:r>
-      <w:bookmarkEnd w:id="18"/>
     </w:p>
     <w:p>
       <w:r>
@@ -4694,7 +4939,7 @@
           <w:numId w:val="11"/>
         </w:numPr>
       </w:pPr>
-      <w:bookmarkStart w:id="19" w:name="_Toc115770537"/>
+      <w:bookmarkStart w:id="18" w:name="_Toc115770537"/>
       <w:r>
         <w:br w:type="page"/>
       </w:r>
@@ -4703,13 +4948,13 @@
       <w:pPr>
         <w:pStyle w:val="Heading1"/>
       </w:pPr>
-      <w:bookmarkStart w:id="20" w:name="_Toc120382030"/>
+      <w:bookmarkStart w:id="19" w:name="_Toc120663543"/>
       <w:r>
         <w:lastRenderedPageBreak/>
         <w:t>Author</w:t>
       </w:r>
+      <w:bookmarkEnd w:id="18"/>
       <w:bookmarkEnd w:id="19"/>
-      <w:bookmarkEnd w:id="20"/>
     </w:p>
     <w:p>
       <w:r>
@@ -4772,11 +5017,11 @@
       <w:pPr>
         <w:pStyle w:val="Heading1"/>
       </w:pPr>
-      <w:bookmarkStart w:id="21" w:name="_Toc120382031"/>
+      <w:bookmarkStart w:id="20" w:name="_Toc120663544"/>
       <w:r>
         <w:t>Archive</w:t>
       </w:r>
-      <w:bookmarkEnd w:id="21"/>
+      <w:bookmarkEnd w:id="20"/>
     </w:p>
     <w:p>
       <w:pPr>
@@ -5294,6 +5539,119 @@
     </w:lvl>
   </w:abstractNum>
   <w:abstractNum w:abstractNumId="1" w15:restartNumberingAfterBreak="0">
+    <w:nsid w:val="0290763D"/>
+    <w:multiLevelType w:val="hybridMultilevel"/>
+    <w:tmpl w:val="B906A84C"/>
+    <w:lvl w:ilvl="0" w:tplc="04090001">
+      <w:start w:val="1"/>
+      <w:numFmt w:val="bullet"/>
+      <w:lvlText w:val=""/>
+      <w:lvlJc w:val="left"/>
+      <w:pPr>
+        <w:ind w:left="720" w:hanging="360"/>
+      </w:pPr>
+      <w:rPr>
+        <w:rFonts w:ascii="Symbol" w:hAnsi="Symbol" w:hint="default"/>
+      </w:rPr>
+    </w:lvl>
+    <w:lvl w:ilvl="1" w:tplc="04090003" w:tentative="1">
+      <w:start w:val="1"/>
+      <w:numFmt w:val="bullet"/>
+      <w:lvlText w:val="o"/>
+      <w:lvlJc w:val="left"/>
+      <w:pPr>
+        <w:ind w:left="1440" w:hanging="360"/>
+      </w:pPr>
+      <w:rPr>
+        <w:rFonts w:ascii="Courier New" w:hAnsi="Courier New" w:cs="Courier New" w:hint="default"/>
+      </w:rPr>
+    </w:lvl>
+    <w:lvl w:ilvl="2" w:tplc="04090005" w:tentative="1">
+      <w:start w:val="1"/>
+      <w:numFmt w:val="bullet"/>
+      <w:lvlText w:val=""/>
+      <w:lvlJc w:val="left"/>
+      <w:pPr>
+        <w:ind w:left="2160" w:hanging="360"/>
+      </w:pPr>
+      <w:rPr>
+        <w:rFonts w:ascii="Wingdings" w:hAnsi="Wingdings" w:hint="default"/>
+      </w:rPr>
+    </w:lvl>
+    <w:lvl w:ilvl="3" w:tplc="04090001" w:tentative="1">
+      <w:start w:val="1"/>
+      <w:numFmt w:val="bullet"/>
+      <w:lvlText w:val=""/>
+      <w:lvlJc w:val="left"/>
+      <w:pPr>
+        <w:ind w:left="2880" w:hanging="360"/>
+      </w:pPr>
+      <w:rPr>
+        <w:rFonts w:ascii="Symbol" w:hAnsi="Symbol" w:hint="default"/>
+      </w:rPr>
+    </w:lvl>
+    <w:lvl w:ilvl="4" w:tplc="04090003" w:tentative="1">
+      <w:start w:val="1"/>
+      <w:numFmt w:val="bullet"/>
+      <w:lvlText w:val="o"/>
+      <w:lvlJc w:val="left"/>
+      <w:pPr>
+        <w:ind w:left="3600" w:hanging="360"/>
+      </w:pPr>
+      <w:rPr>
+        <w:rFonts w:ascii="Courier New" w:hAnsi="Courier New" w:cs="Courier New" w:hint="default"/>
+      </w:rPr>
+    </w:lvl>
+    <w:lvl w:ilvl="5" w:tplc="04090005" w:tentative="1">
+      <w:start w:val="1"/>
+      <w:numFmt w:val="bullet"/>
+      <w:lvlText w:val=""/>
+      <w:lvlJc w:val="left"/>
+      <w:pPr>
+        <w:ind w:left="4320" w:hanging="360"/>
+      </w:pPr>
+      <w:rPr>
+        <w:rFonts w:ascii="Wingdings" w:hAnsi="Wingdings" w:hint="default"/>
+      </w:rPr>
+    </w:lvl>
+    <w:lvl w:ilvl="6" w:tplc="04090001" w:tentative="1">
+      <w:start w:val="1"/>
+      <w:numFmt w:val="bullet"/>
+      <w:lvlText w:val=""/>
+      <w:lvlJc w:val="left"/>
+      <w:pPr>
+        <w:ind w:left="5040" w:hanging="360"/>
+      </w:pPr>
+      <w:rPr>
+        <w:rFonts w:ascii="Symbol" w:hAnsi="Symbol" w:hint="default"/>
+      </w:rPr>
+    </w:lvl>
+    <w:lvl w:ilvl="7" w:tplc="04090003" w:tentative="1">
+      <w:start w:val="1"/>
+      <w:numFmt w:val="bullet"/>
+      <w:lvlText w:val="o"/>
+      <w:lvlJc w:val="left"/>
+      <w:pPr>
+        <w:ind w:left="5760" w:hanging="360"/>
+      </w:pPr>
+      <w:rPr>
+        <w:rFonts w:ascii="Courier New" w:hAnsi="Courier New" w:cs="Courier New" w:hint="default"/>
+      </w:rPr>
+    </w:lvl>
+    <w:lvl w:ilvl="8" w:tplc="04090005" w:tentative="1">
+      <w:start w:val="1"/>
+      <w:numFmt w:val="bullet"/>
+      <w:lvlText w:val=""/>
+      <w:lvlJc w:val="left"/>
+      <w:pPr>
+        <w:ind w:left="6480" w:hanging="360"/>
+      </w:pPr>
+      <w:rPr>
+        <w:rFonts w:ascii="Wingdings" w:hAnsi="Wingdings" w:hint="default"/>
+      </w:rPr>
+    </w:lvl>
+  </w:abstractNum>
+  <w:abstractNum w:abstractNumId="2" w15:restartNumberingAfterBreak="0">
     <w:nsid w:val="06396B5E"/>
     <w:multiLevelType w:val="hybridMultilevel"/>
     <w:tmpl w:val="AB383238"/>
@@ -5406,7 +5764,7 @@
       </w:rPr>
     </w:lvl>
   </w:abstractNum>
-  <w:abstractNum w:abstractNumId="2" w15:restartNumberingAfterBreak="0">
+  <w:abstractNum w:abstractNumId="3" w15:restartNumberingAfterBreak="0">
     <w:nsid w:val="168343F4"/>
     <w:multiLevelType w:val="hybridMultilevel"/>
     <w:tmpl w:val="4DCAA172"/>
@@ -5519,7 +5877,7 @@
       </w:rPr>
     </w:lvl>
   </w:abstractNum>
-  <w:abstractNum w:abstractNumId="3" w15:restartNumberingAfterBreak="0">
+  <w:abstractNum w:abstractNumId="4" w15:restartNumberingAfterBreak="0">
     <w:nsid w:val="1AE16D1E"/>
     <w:multiLevelType w:val="hybridMultilevel"/>
     <w:tmpl w:val="E7CC0114"/>
@@ -5632,7 +5990,7 @@
       </w:rPr>
     </w:lvl>
   </w:abstractNum>
-  <w:abstractNum w:abstractNumId="4" w15:restartNumberingAfterBreak="0">
+  <w:abstractNum w:abstractNumId="5" w15:restartNumberingAfterBreak="0">
     <w:nsid w:val="20B201E1"/>
     <w:multiLevelType w:val="hybridMultilevel"/>
     <w:tmpl w:val="6316C160"/>
@@ -5745,7 +6103,120 @@
       </w:rPr>
     </w:lvl>
   </w:abstractNum>
-  <w:abstractNum w:abstractNumId="5" w15:restartNumberingAfterBreak="0">
+  <w:abstractNum w:abstractNumId="6" w15:restartNumberingAfterBreak="0">
+    <w:nsid w:val="271D2B58"/>
+    <w:multiLevelType w:val="hybridMultilevel"/>
+    <w:tmpl w:val="F2646F3A"/>
+    <w:lvl w:ilvl="0" w:tplc="04090001">
+      <w:start w:val="1"/>
+      <w:numFmt w:val="bullet"/>
+      <w:lvlText w:val=""/>
+      <w:lvlJc w:val="left"/>
+      <w:pPr>
+        <w:ind w:left="720" w:hanging="360"/>
+      </w:pPr>
+      <w:rPr>
+        <w:rFonts w:ascii="Symbol" w:hAnsi="Symbol" w:hint="default"/>
+      </w:rPr>
+    </w:lvl>
+    <w:lvl w:ilvl="1" w:tplc="04090003" w:tentative="1">
+      <w:start w:val="1"/>
+      <w:numFmt w:val="bullet"/>
+      <w:lvlText w:val="o"/>
+      <w:lvlJc w:val="left"/>
+      <w:pPr>
+        <w:ind w:left="1440" w:hanging="360"/>
+      </w:pPr>
+      <w:rPr>
+        <w:rFonts w:ascii="Courier New" w:hAnsi="Courier New" w:cs="Courier New" w:hint="default"/>
+      </w:rPr>
+    </w:lvl>
+    <w:lvl w:ilvl="2" w:tplc="04090005" w:tentative="1">
+      <w:start w:val="1"/>
+      <w:numFmt w:val="bullet"/>
+      <w:lvlText w:val=""/>
+      <w:lvlJc w:val="left"/>
+      <w:pPr>
+        <w:ind w:left="2160" w:hanging="360"/>
+      </w:pPr>
+      <w:rPr>
+        <w:rFonts w:ascii="Wingdings" w:hAnsi="Wingdings" w:hint="default"/>
+      </w:rPr>
+    </w:lvl>
+    <w:lvl w:ilvl="3" w:tplc="04090001" w:tentative="1">
+      <w:start w:val="1"/>
+      <w:numFmt w:val="bullet"/>
+      <w:lvlText w:val=""/>
+      <w:lvlJc w:val="left"/>
+      <w:pPr>
+        <w:ind w:left="2880" w:hanging="360"/>
+      </w:pPr>
+      <w:rPr>
+        <w:rFonts w:ascii="Symbol" w:hAnsi="Symbol" w:hint="default"/>
+      </w:rPr>
+    </w:lvl>
+    <w:lvl w:ilvl="4" w:tplc="04090003" w:tentative="1">
+      <w:start w:val="1"/>
+      <w:numFmt w:val="bullet"/>
+      <w:lvlText w:val="o"/>
+      <w:lvlJc w:val="left"/>
+      <w:pPr>
+        <w:ind w:left="3600" w:hanging="360"/>
+      </w:pPr>
+      <w:rPr>
+        <w:rFonts w:ascii="Courier New" w:hAnsi="Courier New" w:cs="Courier New" w:hint="default"/>
+      </w:rPr>
+    </w:lvl>
+    <w:lvl w:ilvl="5" w:tplc="04090005" w:tentative="1">
+      <w:start w:val="1"/>
+      <w:numFmt w:val="bullet"/>
+      <w:lvlText w:val=""/>
+      <w:lvlJc w:val="left"/>
+      <w:pPr>
+        <w:ind w:left="4320" w:hanging="360"/>
+      </w:pPr>
+      <w:rPr>
+        <w:rFonts w:ascii="Wingdings" w:hAnsi="Wingdings" w:hint="default"/>
+      </w:rPr>
+    </w:lvl>
+    <w:lvl w:ilvl="6" w:tplc="04090001" w:tentative="1">
+      <w:start w:val="1"/>
+      <w:numFmt w:val="bullet"/>
+      <w:lvlText w:val=""/>
+      <w:lvlJc w:val="left"/>
+      <w:pPr>
+        <w:ind w:left="5040" w:hanging="360"/>
+      </w:pPr>
+      <w:rPr>
+        <w:rFonts w:ascii="Symbol" w:hAnsi="Symbol" w:hint="default"/>
+      </w:rPr>
+    </w:lvl>
+    <w:lvl w:ilvl="7" w:tplc="04090003" w:tentative="1">
+      <w:start w:val="1"/>
+      <w:numFmt w:val="bullet"/>
+      <w:lvlText w:val="o"/>
+      <w:lvlJc w:val="left"/>
+      <w:pPr>
+        <w:ind w:left="5760" w:hanging="360"/>
+      </w:pPr>
+      <w:rPr>
+        <w:rFonts w:ascii="Courier New" w:hAnsi="Courier New" w:cs="Courier New" w:hint="default"/>
+      </w:rPr>
+    </w:lvl>
+    <w:lvl w:ilvl="8" w:tplc="04090005" w:tentative="1">
+      <w:start w:val="1"/>
+      <w:numFmt w:val="bullet"/>
+      <w:lvlText w:val=""/>
+      <w:lvlJc w:val="left"/>
+      <w:pPr>
+        <w:ind w:left="6480" w:hanging="360"/>
+      </w:pPr>
+      <w:rPr>
+        <w:rFonts w:ascii="Wingdings" w:hAnsi="Wingdings" w:hint="default"/>
+      </w:rPr>
+    </w:lvl>
+  </w:abstractNum>
+  <w:abstractNum w:abstractNumId="7" w15:restartNumberingAfterBreak="0">
     <w:nsid w:val="29CA71D5"/>
     <w:multiLevelType w:val="hybridMultilevel"/>
     <w:tmpl w:val="27F2B310"/>
@@ -5858,7 +6329,7 @@
       </w:rPr>
     </w:lvl>
   </w:abstractNum>
-  <w:abstractNum w:abstractNumId="6" w15:restartNumberingAfterBreak="0">
+  <w:abstractNum w:abstractNumId="8" w15:restartNumberingAfterBreak="0">
     <w:nsid w:val="2D072967"/>
     <w:multiLevelType w:val="hybridMultilevel"/>
     <w:tmpl w:val="2896814E"/>
@@ -5971,7 +6442,7 @@
       </w:rPr>
     </w:lvl>
   </w:abstractNum>
-  <w:abstractNum w:abstractNumId="7" w15:restartNumberingAfterBreak="0">
+  <w:abstractNum w:abstractNumId="9" w15:restartNumberingAfterBreak="0">
     <w:nsid w:val="2DE327B9"/>
     <w:multiLevelType w:val="hybridMultilevel"/>
     <w:tmpl w:val="59A0DE34"/>
@@ -6084,7 +6555,7 @@
       </w:rPr>
     </w:lvl>
   </w:abstractNum>
-  <w:abstractNum w:abstractNumId="8" w15:restartNumberingAfterBreak="0">
+  <w:abstractNum w:abstractNumId="10" w15:restartNumberingAfterBreak="0">
     <w:nsid w:val="2E6A62F1"/>
     <w:multiLevelType w:val="hybridMultilevel"/>
     <w:tmpl w:val="06BEEE08"/>
@@ -6197,7 +6668,7 @@
       </w:rPr>
     </w:lvl>
   </w:abstractNum>
-  <w:abstractNum w:abstractNumId="9" w15:restartNumberingAfterBreak="0">
+  <w:abstractNum w:abstractNumId="11" w15:restartNumberingAfterBreak="0">
     <w:nsid w:val="32935F66"/>
     <w:multiLevelType w:val="hybridMultilevel"/>
     <w:tmpl w:val="35543AF2"/>
@@ -6310,7 +6781,7 @@
       </w:rPr>
     </w:lvl>
   </w:abstractNum>
-  <w:abstractNum w:abstractNumId="10" w15:restartNumberingAfterBreak="0">
+  <w:abstractNum w:abstractNumId="12" w15:restartNumberingAfterBreak="0">
     <w:nsid w:val="355704D1"/>
     <w:multiLevelType w:val="hybridMultilevel"/>
     <w:tmpl w:val="03EA6524"/>
@@ -6423,7 +6894,7 @@
       </w:rPr>
     </w:lvl>
   </w:abstractNum>
-  <w:abstractNum w:abstractNumId="11" w15:restartNumberingAfterBreak="0">
+  <w:abstractNum w:abstractNumId="13" w15:restartNumberingAfterBreak="0">
     <w:nsid w:val="362B4CA7"/>
     <w:multiLevelType w:val="hybridMultilevel"/>
     <w:tmpl w:val="D4DC7872"/>
@@ -6536,7 +7007,7 @@
       </w:rPr>
     </w:lvl>
   </w:abstractNum>
-  <w:abstractNum w:abstractNumId="12" w15:restartNumberingAfterBreak="0">
+  <w:abstractNum w:abstractNumId="14" w15:restartNumberingAfterBreak="0">
     <w:nsid w:val="37A2126C"/>
     <w:multiLevelType w:val="hybridMultilevel"/>
     <w:tmpl w:val="D188CDBC"/>
@@ -6649,7 +7120,7 @@
       </w:rPr>
     </w:lvl>
   </w:abstractNum>
-  <w:abstractNum w:abstractNumId="13" w15:restartNumberingAfterBreak="0">
+  <w:abstractNum w:abstractNumId="15" w15:restartNumberingAfterBreak="0">
     <w:nsid w:val="3A1A30F4"/>
     <w:multiLevelType w:val="hybridMultilevel"/>
     <w:tmpl w:val="AC1A12BA"/>
@@ -6738,7 +7209,7 @@
       </w:pPr>
     </w:lvl>
   </w:abstractNum>
-  <w:abstractNum w:abstractNumId="14" w15:restartNumberingAfterBreak="0">
+  <w:abstractNum w:abstractNumId="16" w15:restartNumberingAfterBreak="0">
     <w:nsid w:val="3B946CEF"/>
     <w:multiLevelType w:val="hybridMultilevel"/>
     <w:tmpl w:val="61F684C2"/>
@@ -6825,7 +7296,7 @@
       </w:pPr>
     </w:lvl>
   </w:abstractNum>
-  <w:abstractNum w:abstractNumId="15" w15:restartNumberingAfterBreak="0">
+  <w:abstractNum w:abstractNumId="17" w15:restartNumberingAfterBreak="0">
     <w:nsid w:val="3EE75841"/>
     <w:multiLevelType w:val="hybridMultilevel"/>
     <w:tmpl w:val="E1A05A72"/>
@@ -6938,7 +7409,7 @@
       </w:rPr>
     </w:lvl>
   </w:abstractNum>
-  <w:abstractNum w:abstractNumId="16" w15:restartNumberingAfterBreak="0">
+  <w:abstractNum w:abstractNumId="18" w15:restartNumberingAfterBreak="0">
     <w:nsid w:val="40D43D2A"/>
     <w:multiLevelType w:val="hybridMultilevel"/>
     <w:tmpl w:val="51A6BEEA"/>
@@ -7024,7 +7495,7 @@
       </w:pPr>
     </w:lvl>
   </w:abstractNum>
-  <w:abstractNum w:abstractNumId="17" w15:restartNumberingAfterBreak="0">
+  <w:abstractNum w:abstractNumId="19" w15:restartNumberingAfterBreak="0">
     <w:nsid w:val="55B708FC"/>
     <w:multiLevelType w:val="hybridMultilevel"/>
     <w:tmpl w:val="FED605DA"/>
@@ -7110,7 +7581,7 @@
       </w:pPr>
     </w:lvl>
   </w:abstractNum>
-  <w:abstractNum w:abstractNumId="18" w15:restartNumberingAfterBreak="0">
+  <w:abstractNum w:abstractNumId="20" w15:restartNumberingAfterBreak="0">
     <w:nsid w:val="57511564"/>
     <w:multiLevelType w:val="hybridMultilevel"/>
     <w:tmpl w:val="528066EA"/>
@@ -7199,7 +7670,7 @@
       </w:pPr>
     </w:lvl>
   </w:abstractNum>
-  <w:abstractNum w:abstractNumId="19" w15:restartNumberingAfterBreak="0">
+  <w:abstractNum w:abstractNumId="21" w15:restartNumberingAfterBreak="0">
     <w:nsid w:val="59611D1A"/>
     <w:multiLevelType w:val="hybridMultilevel"/>
     <w:tmpl w:val="2BC0CB3E"/>
@@ -7312,7 +7783,7 @@
       </w:rPr>
     </w:lvl>
   </w:abstractNum>
-  <w:abstractNum w:abstractNumId="20" w15:restartNumberingAfterBreak="0">
+  <w:abstractNum w:abstractNumId="22" w15:restartNumberingAfterBreak="0">
     <w:nsid w:val="59FD7F8B"/>
     <w:multiLevelType w:val="hybridMultilevel"/>
     <w:tmpl w:val="BABC335A"/>
@@ -7425,7 +7896,120 @@
       </w:rPr>
     </w:lvl>
   </w:abstractNum>
-  <w:abstractNum w:abstractNumId="21" w15:restartNumberingAfterBreak="0">
+  <w:abstractNum w:abstractNumId="23" w15:restartNumberingAfterBreak="0">
+    <w:nsid w:val="607A7535"/>
+    <w:multiLevelType w:val="hybridMultilevel"/>
+    <w:tmpl w:val="6FC07152"/>
+    <w:lvl w:ilvl="0" w:tplc="04090001">
+      <w:start w:val="1"/>
+      <w:numFmt w:val="bullet"/>
+      <w:lvlText w:val=""/>
+      <w:lvlJc w:val="left"/>
+      <w:pPr>
+        <w:ind w:left="720" w:hanging="360"/>
+      </w:pPr>
+      <w:rPr>
+        <w:rFonts w:ascii="Symbol" w:hAnsi="Symbol" w:hint="default"/>
+      </w:rPr>
+    </w:lvl>
+    <w:lvl w:ilvl="1" w:tplc="04090003" w:tentative="1">
+      <w:start w:val="1"/>
+      <w:numFmt w:val="bullet"/>
+      <w:lvlText w:val="o"/>
+      <w:lvlJc w:val="left"/>
+      <w:pPr>
+        <w:ind w:left="1440" w:hanging="360"/>
+      </w:pPr>
+      <w:rPr>
+        <w:rFonts w:ascii="Courier New" w:hAnsi="Courier New" w:cs="Courier New" w:hint="default"/>
+      </w:rPr>
+    </w:lvl>
+    <w:lvl w:ilvl="2" w:tplc="04090005" w:tentative="1">
+      <w:start w:val="1"/>
+      <w:numFmt w:val="bullet"/>
+      <w:lvlText w:val=""/>
+      <w:lvlJc w:val="left"/>
+      <w:pPr>
+        <w:ind w:left="2160" w:hanging="360"/>
+      </w:pPr>
+      <w:rPr>
+        <w:rFonts w:ascii="Wingdings" w:hAnsi="Wingdings" w:hint="default"/>
+      </w:rPr>
+    </w:lvl>
+    <w:lvl w:ilvl="3" w:tplc="04090001" w:tentative="1">
+      <w:start w:val="1"/>
+      <w:numFmt w:val="bullet"/>
+      <w:lvlText w:val=""/>
+      <w:lvlJc w:val="left"/>
+      <w:pPr>
+        <w:ind w:left="2880" w:hanging="360"/>
+      </w:pPr>
+      <w:rPr>
+        <w:rFonts w:ascii="Symbol" w:hAnsi="Symbol" w:hint="default"/>
+      </w:rPr>
+    </w:lvl>
+    <w:lvl w:ilvl="4" w:tplc="04090003" w:tentative="1">
+      <w:start w:val="1"/>
+      <w:numFmt w:val="bullet"/>
+      <w:lvlText w:val="o"/>
+      <w:lvlJc w:val="left"/>
+      <w:pPr>
+        <w:ind w:left="3600" w:hanging="360"/>
+      </w:pPr>
+      <w:rPr>
+        <w:rFonts w:ascii="Courier New" w:hAnsi="Courier New" w:cs="Courier New" w:hint="default"/>
+      </w:rPr>
+    </w:lvl>
+    <w:lvl w:ilvl="5" w:tplc="04090005" w:tentative="1">
+      <w:start w:val="1"/>
+      <w:numFmt w:val="bullet"/>
+      <w:lvlText w:val=""/>
+      <w:lvlJc w:val="left"/>
+      <w:pPr>
+        <w:ind w:left="4320" w:hanging="360"/>
+      </w:pPr>
+      <w:rPr>
+        <w:rFonts w:ascii="Wingdings" w:hAnsi="Wingdings" w:hint="default"/>
+      </w:rPr>
+    </w:lvl>
+    <w:lvl w:ilvl="6" w:tplc="04090001" w:tentative="1">
+      <w:start w:val="1"/>
+      <w:numFmt w:val="bullet"/>
+      <w:lvlText w:val=""/>
+      <w:lvlJc w:val="left"/>
+      <w:pPr>
+        <w:ind w:left="5040" w:hanging="360"/>
+      </w:pPr>
+      <w:rPr>
+        <w:rFonts w:ascii="Symbol" w:hAnsi="Symbol" w:hint="default"/>
+      </w:rPr>
+    </w:lvl>
+    <w:lvl w:ilvl="7" w:tplc="04090003" w:tentative="1">
+      <w:start w:val="1"/>
+      <w:numFmt w:val="bullet"/>
+      <w:lvlText w:val="o"/>
+      <w:lvlJc w:val="left"/>
+      <w:pPr>
+        <w:ind w:left="5760" w:hanging="360"/>
+      </w:pPr>
+      <w:rPr>
+        <w:rFonts w:ascii="Courier New" w:hAnsi="Courier New" w:cs="Courier New" w:hint="default"/>
+      </w:rPr>
+    </w:lvl>
+    <w:lvl w:ilvl="8" w:tplc="04090005" w:tentative="1">
+      <w:start w:val="1"/>
+      <w:numFmt w:val="bullet"/>
+      <w:lvlText w:val=""/>
+      <w:lvlJc w:val="left"/>
+      <w:pPr>
+        <w:ind w:left="6480" w:hanging="360"/>
+      </w:pPr>
+      <w:rPr>
+        <w:rFonts w:ascii="Wingdings" w:hAnsi="Wingdings" w:hint="default"/>
+      </w:rPr>
+    </w:lvl>
+  </w:abstractNum>
+  <w:abstractNum w:abstractNumId="24" w15:restartNumberingAfterBreak="0">
     <w:nsid w:val="65CF0597"/>
     <w:multiLevelType w:val="hybridMultilevel"/>
     <w:tmpl w:val="CA64E728"/>
@@ -7538,7 +8122,7 @@
       </w:rPr>
     </w:lvl>
   </w:abstractNum>
-  <w:abstractNum w:abstractNumId="22" w15:restartNumberingAfterBreak="0">
+  <w:abstractNum w:abstractNumId="25" w15:restartNumberingAfterBreak="0">
     <w:nsid w:val="665E6C1A"/>
     <w:multiLevelType w:val="hybridMultilevel"/>
     <w:tmpl w:val="D11833DC"/>
@@ -7651,7 +8235,7 @@
       </w:rPr>
     </w:lvl>
   </w:abstractNum>
-  <w:abstractNum w:abstractNumId="23" w15:restartNumberingAfterBreak="0">
+  <w:abstractNum w:abstractNumId="26" w15:restartNumberingAfterBreak="0">
     <w:nsid w:val="6A2C772F"/>
     <w:multiLevelType w:val="hybridMultilevel"/>
     <w:tmpl w:val="26C0EE14"/>
@@ -7737,7 +8321,7 @@
       </w:pPr>
     </w:lvl>
   </w:abstractNum>
-  <w:abstractNum w:abstractNumId="24" w15:restartNumberingAfterBreak="0">
+  <w:abstractNum w:abstractNumId="27" w15:restartNumberingAfterBreak="0">
     <w:nsid w:val="6E8A7F74"/>
     <w:multiLevelType w:val="hybridMultilevel"/>
     <w:tmpl w:val="A4723A8A"/>
@@ -7823,7 +8407,7 @@
       </w:pPr>
     </w:lvl>
   </w:abstractNum>
-  <w:abstractNum w:abstractNumId="25" w15:restartNumberingAfterBreak="0">
+  <w:abstractNum w:abstractNumId="28" w15:restartNumberingAfterBreak="0">
     <w:nsid w:val="6F0429FA"/>
     <w:multiLevelType w:val="hybridMultilevel"/>
     <w:tmpl w:val="4E6E2710"/>
@@ -7936,7 +8520,7 @@
       </w:rPr>
     </w:lvl>
   </w:abstractNum>
-  <w:abstractNum w:abstractNumId="26" w15:restartNumberingAfterBreak="0">
+  <w:abstractNum w:abstractNumId="29" w15:restartNumberingAfterBreak="0">
     <w:nsid w:val="7340333A"/>
     <w:multiLevelType w:val="hybridMultilevel"/>
     <w:tmpl w:val="0C3EF268"/>
@@ -8049,7 +8633,7 @@
       </w:rPr>
     </w:lvl>
   </w:abstractNum>
-  <w:abstractNum w:abstractNumId="27" w15:restartNumberingAfterBreak="0">
+  <w:abstractNum w:abstractNumId="30" w15:restartNumberingAfterBreak="0">
     <w:nsid w:val="7F715CAB"/>
     <w:multiLevelType w:val="hybridMultilevel"/>
     <w:tmpl w:val="D286DD40"/>
@@ -8163,88 +8747,97 @@
     </w:lvl>
   </w:abstractNum>
   <w:num w:numId="1">
+    <w:abstractNumId w:val="25"/>
+  </w:num>
+  <w:num w:numId="2">
+    <w:abstractNumId w:val="29"/>
+  </w:num>
+  <w:num w:numId="3">
+    <w:abstractNumId w:val="12"/>
+  </w:num>
+  <w:num w:numId="4">
+    <w:abstractNumId w:val="27"/>
+  </w:num>
+  <w:num w:numId="5">
     <w:abstractNumId w:val="22"/>
   </w:num>
-  <w:num w:numId="2">
+  <w:num w:numId="6">
+    <w:abstractNumId w:val="17"/>
+  </w:num>
+  <w:num w:numId="7">
+    <w:abstractNumId w:val="11"/>
+  </w:num>
+  <w:num w:numId="8">
     <w:abstractNumId w:val="26"/>
   </w:num>
-  <w:num w:numId="3">
-    <w:abstractNumId w:val="10"/>
+  <w:num w:numId="9">
+    <w:abstractNumId w:val="19"/>
   </w:num>
-  <w:num w:numId="4">
-    <w:abstractNumId w:val="24"/>
+  <w:num w:numId="10">
+    <w:abstractNumId w:val="15"/>
   </w:num>
-  <w:num w:numId="5">
+  <w:num w:numId="11">
     <w:abstractNumId w:val="20"/>
   </w:num>
-  <w:num w:numId="6">
-    <w:abstractNumId w:val="15"/>
+  <w:num w:numId="12">
+    <w:abstractNumId w:val="14"/>
   </w:num>
-  <w:num w:numId="7">
-    <w:abstractNumId w:val="9"/>
+  <w:num w:numId="13">
+    <w:abstractNumId w:val="21"/>
   </w:num>
-  <w:num w:numId="8">
-    <w:abstractNumId w:val="23"/>
-  </w:num>
-  <w:num w:numId="9">
-    <w:abstractNumId w:val="17"/>
-  </w:num>
-  <w:num w:numId="10">
-    <w:abstractNumId w:val="13"/>
-  </w:num>
-  <w:num w:numId="11">
+  <w:num w:numId="14">
     <w:abstractNumId w:val="18"/>
   </w:num>
-  <w:num w:numId="12">
-    <w:abstractNumId w:val="12"/>
+  <w:num w:numId="15">
+    <w:abstractNumId w:val="8"/>
   </w:num>
-  <w:num w:numId="13">
-    <w:abstractNumId w:val="19"/>
+  <w:num w:numId="16">
+    <w:abstractNumId w:val="2"/>
   </w:num>
-  <w:num w:numId="14">
+  <w:num w:numId="17">
     <w:abstractNumId w:val="16"/>
   </w:num>
-  <w:num w:numId="15">
-    <w:abstractNumId w:val="6"/>
-  </w:num>
-  <w:num w:numId="16">
-    <w:abstractNumId w:val="1"/>
-  </w:num>
-  <w:num w:numId="17">
-    <w:abstractNumId w:val="14"/>
-  </w:num>
   <w:num w:numId="18">
-    <w:abstractNumId w:val="4"/>
+    <w:abstractNumId w:val="5"/>
   </w:num>
   <w:num w:numId="19">
-    <w:abstractNumId w:val="25"/>
+    <w:abstractNumId w:val="28"/>
   </w:num>
   <w:num w:numId="20">
     <w:abstractNumId w:val="0"/>
   </w:num>
   <w:num w:numId="21">
-    <w:abstractNumId w:val="11"/>
+    <w:abstractNumId w:val="13"/>
   </w:num>
   <w:num w:numId="22">
-    <w:abstractNumId w:val="8"/>
+    <w:abstractNumId w:val="10"/>
   </w:num>
   <w:num w:numId="23">
-    <w:abstractNumId w:val="2"/>
+    <w:abstractNumId w:val="3"/>
   </w:num>
   <w:num w:numId="24">
-    <w:abstractNumId w:val="27"/>
+    <w:abstractNumId w:val="30"/>
   </w:num>
   <w:num w:numId="25">
-    <w:abstractNumId w:val="21"/>
+    <w:abstractNumId w:val="24"/>
   </w:num>
   <w:num w:numId="26">
+    <w:abstractNumId w:val="9"/>
+  </w:num>
+  <w:num w:numId="27">
     <w:abstractNumId w:val="7"/>
   </w:num>
-  <w:num w:numId="27">
-    <w:abstractNumId w:val="5"/>
+  <w:num w:numId="28">
+    <w:abstractNumId w:val="4"/>
   </w:num>
-  <w:num w:numId="28">
-    <w:abstractNumId w:val="3"/>
+  <w:num w:numId="29">
+    <w:abstractNumId w:val="6"/>
+  </w:num>
+  <w:num w:numId="30">
+    <w:abstractNumId w:val="1"/>
+  </w:num>
+  <w:num w:numId="31">
+    <w:abstractNumId w:val="23"/>
   </w:num>
   <w:numIdMacAtCleanup w:val="7"/>
 </w:numbering>
@@ -10047,7 +10640,7 @@
 </file>
 
 <file path=customXml/itemProps1.xml><?xml version="1.0" encoding="utf-8"?>
-<ds:datastoreItem xmlns:ds="http://schemas.openxmlformats.org/officeDocument/2006/customXml" ds:itemID="{61D20BB6-1183-4780-8045-95D3CAA6DDFC}">
+<ds:datastoreItem xmlns:ds="http://schemas.openxmlformats.org/officeDocument/2006/customXml" ds:itemID="{BFF0F1F7-5ADD-40A4-939B-187BDC906F7B}">
   <ds:schemaRefs>
     <ds:schemaRef ds:uri="http://schemas.openxmlformats.org/officeDocument/2006/bibliography"/>
   </ds:schemaRefs>

</xml_diff>